<commit_message>
fixed the tests and updated the ReadMe
</commit_message>
<xml_diff>
--- a/docs/RoughFYP.docx
+++ b/docs/RoughFYP.docx
@@ -10942,7 +10942,6 @@
           <w:id w:val="-1052070601"/>
           <w:citation/>
         </w:sdtPr>
-        <w:sdtEndPr/>
         <w:sdtContent>
           <w:r>
             <w:rPr>
@@ -11106,7 +11105,6 @@
           <w:id w:val="1770811245"/>
           <w:citation/>
         </w:sdtPr>
-        <w:sdtEndPr/>
         <w:sdtContent>
           <w:r>
             <w:fldChar w:fldCharType="begin"/>
@@ -11156,7 +11154,6 @@
           <w:id w:val="516586197"/>
           <w:citation/>
         </w:sdtPr>
-        <w:sdtEndPr/>
         <w:sdtContent>
           <w:r>
             <w:fldChar w:fldCharType="begin"/>
@@ -11205,7 +11202,6 @@
           <w:id w:val="-450939696"/>
           <w:citation/>
         </w:sdtPr>
-        <w:sdtEndPr/>
         <w:sdtContent>
           <w:r>
             <w:fldChar w:fldCharType="begin"/>
@@ -11254,7 +11250,6 @@
           <w:id w:val="1528989701"/>
           <w:citation/>
         </w:sdtPr>
-        <w:sdtEndPr/>
         <w:sdtContent>
           <w:r>
             <w:fldChar w:fldCharType="begin"/>
@@ -11314,7 +11309,6 @@
           <w:id w:val="-295989175"/>
           <w:citation/>
         </w:sdtPr>
-        <w:sdtEndPr/>
         <w:sdtContent>
           <w:r>
             <w:fldChar w:fldCharType="begin"/>
@@ -12274,10 +12268,10 @@
         </w:rPr>
         <w:lastRenderedPageBreak/>
         <w:drawing>
-          <wp:inline distT="0" distB="0" distL="0" distR="0" wp14:anchorId="6015470C" wp14:editId="2B5386EE">
-            <wp:extent cx="5400136" cy="8809797"/>
-            <wp:effectExtent l="0" t="0" r="0" b="0"/>
-            <wp:docPr id="428658451" name="Picture 1" descr="A screenshot of a computer&#10;&#10;AI-generated content may be incorrect."/>
+          <wp:inline distT="0" distB="0" distL="0" distR="0" wp14:anchorId="610568F6" wp14:editId="15D227E3">
+            <wp:extent cx="5333333" cy="8504762"/>
+            <wp:effectExtent l="0" t="0" r="1270" b="0"/>
+            <wp:docPr id="2077063584" name="Picture 1" descr="A diagram of a computer&#10;&#10;AI-generated content may be incorrect."/>
             <wp:cNvGraphicFramePr>
               <a:graphicFrameLocks xmlns:a="http://schemas.openxmlformats.org/drawingml/2006/main" noChangeAspect="1"/>
             </wp:cNvGraphicFramePr>
@@ -12285,7 +12279,7 @@
               <a:graphicData uri="http://schemas.openxmlformats.org/drawingml/2006/picture">
                 <pic:pic xmlns:pic="http://schemas.openxmlformats.org/drawingml/2006/picture">
                   <pic:nvPicPr>
-                    <pic:cNvPr id="428658451" name="Picture 1" descr="A screenshot of a computer&#10;&#10;AI-generated content may be incorrect."/>
+                    <pic:cNvPr id="2077063584" name="Picture 1" descr="A diagram of a computer&#10;&#10;AI-generated content may be incorrect."/>
                     <pic:cNvPicPr/>
                   </pic:nvPicPr>
                   <pic:blipFill>
@@ -12297,7 +12291,7 @@
                   <pic:spPr>
                     <a:xfrm>
                       <a:off x="0" y="0"/>
-                      <a:ext cx="5427852" cy="8855012"/>
+                      <a:ext cx="5333333" cy="8504762"/>
                     </a:xfrm>
                     <a:prstGeom prst="rect">
                       <a:avLst/>
@@ -12314,55 +12308,44 @@
       <w:pPr>
         <w:pStyle w:val="Caption"/>
         <w:jc w:val="both"/>
+      </w:pPr>
+      <w:r>
+        <w:t xml:space="preserve">Figure </w:t>
+      </w:r>
+      <w:r>
+        <w:fldChar w:fldCharType="begin"/>
+      </w:r>
+      <w:r>
+        <w:instrText xml:space="preserve"> SEQ Figure \* ARABIC </w:instrText>
+      </w:r>
+      <w:r>
+        <w:fldChar w:fldCharType="separate"/>
+      </w:r>
+      <w:r>
+        <w:rPr>
+          <w:noProof/>
+        </w:rPr>
+        <w:t>1</w:t>
+      </w:r>
+      <w:r>
+        <w:fldChar w:fldCharType="end"/>
+      </w:r>
+      <w:r>
+        <w:t xml:space="preserve"> </w:t>
+      </w:r>
+      <w:r>
+        <w:t>ERD Entity-Relationship Diagram</w:t>
+      </w:r>
+    </w:p>
+    <w:p>
+      <w:pPr>
+        <w:pStyle w:val="Caption"/>
+        <w:jc w:val="both"/>
         <w:rPr>
           <w:rFonts w:ascii="Times New Roman" w:hAnsi="Times New Roman"/>
           <w:lang w:val="en-US"/>
         </w:rPr>
       </w:pPr>
-      <w:r>
-        <w:rPr>
-          <w:rFonts w:ascii="Times New Roman" w:hAnsi="Times New Roman"/>
-        </w:rPr>
-        <w:lastRenderedPageBreak/>
-        <w:t xml:space="preserve">Figure </w:t>
-      </w:r>
-      <w:r>
-        <w:rPr>
-          <w:rFonts w:ascii="Times New Roman" w:hAnsi="Times New Roman"/>
-        </w:rPr>
-        <w:fldChar w:fldCharType="begin"/>
-      </w:r>
-      <w:r>
-        <w:rPr>
-          <w:rFonts w:ascii="Times New Roman" w:hAnsi="Times New Roman"/>
-        </w:rPr>
-        <w:instrText xml:space="preserve"> SEQ Figure \* ARABIC </w:instrText>
-      </w:r>
-      <w:r>
-        <w:rPr>
-          <w:rFonts w:ascii="Times New Roman" w:hAnsi="Times New Roman"/>
-        </w:rPr>
-        <w:fldChar w:fldCharType="separate"/>
-      </w:r>
-      <w:r>
-        <w:rPr>
-          <w:rFonts w:ascii="Times New Roman" w:hAnsi="Times New Roman"/>
-          <w:noProof/>
-        </w:rPr>
-        <w:t>1</w:t>
-      </w:r>
-      <w:r>
-        <w:rPr>
-          <w:rFonts w:ascii="Times New Roman" w:hAnsi="Times New Roman"/>
-        </w:rPr>
-        <w:fldChar w:fldCharType="end"/>
-      </w:r>
-      <w:r>
-        <w:rPr>
-          <w:rFonts w:ascii="Times New Roman" w:hAnsi="Times New Roman"/>
-        </w:rPr>
-        <w:t xml:space="preserve"> ERD Entity-Relationship Diagram</w:t>
-      </w:r>
     </w:p>
     <w:p>
       <w:pPr>
@@ -12426,14 +12409,11 @@
         <w:keepNext/>
       </w:pPr>
       <w:r>
-        <w:rPr>
-          <w:noProof/>
-        </w:rPr>
         <w:drawing>
-          <wp:inline distT="0" distB="0" distL="0" distR="0" wp14:anchorId="245F41E7" wp14:editId="5F5201EB">
-            <wp:extent cx="5579745" cy="2722490"/>
-            <wp:effectExtent l="0" t="0" r="1905" b="1905"/>
-            <wp:docPr id="814682280" name="Picture 1" descr="A diagram of a software development&#10;&#10;AI-generated content may be incorrect."/>
+          <wp:inline distT="0" distB="0" distL="0" distR="0" wp14:anchorId="4578D266" wp14:editId="2C281CE6">
+            <wp:extent cx="5579745" cy="3969385"/>
+            <wp:effectExtent l="0" t="0" r="1905" b="0"/>
+            <wp:docPr id="2028894180" name="Picture 1" descr="A diagram of a machine learning module&#10;&#10;AI-generated content may be incorrect."/>
             <wp:cNvGraphicFramePr>
               <a:graphicFrameLocks xmlns:a="http://schemas.openxmlformats.org/drawingml/2006/main" noChangeAspect="1"/>
             </wp:cNvGraphicFramePr>
@@ -12441,7 +12421,7 @@
               <a:graphicData uri="http://schemas.openxmlformats.org/drawingml/2006/picture">
                 <pic:pic xmlns:pic="http://schemas.openxmlformats.org/drawingml/2006/picture">
                   <pic:nvPicPr>
-                    <pic:cNvPr id="814682280" name="Picture 1" descr="A diagram of a software development&#10;&#10;AI-generated content may be incorrect."/>
+                    <pic:cNvPr id="2028894180" name="Picture 1" descr="A diagram of a machine learning module&#10;&#10;AI-generated content may be incorrect."/>
                     <pic:cNvPicPr/>
                   </pic:nvPicPr>
                   <pic:blipFill>
@@ -12453,7 +12433,7 @@
                   <pic:spPr>
                     <a:xfrm>
                       <a:off x="0" y="0"/>
-                      <a:ext cx="5579745" cy="2722490"/>
+                      <a:ext cx="5579745" cy="3969385"/>
                     </a:xfrm>
                     <a:prstGeom prst="rect">
                       <a:avLst/>
@@ -12470,53 +12450,43 @@
       <w:pPr>
         <w:pStyle w:val="Caption"/>
         <w:jc w:val="both"/>
+      </w:pPr>
+      <w:r>
+        <w:t xml:space="preserve">Figure </w:t>
+      </w:r>
+      <w:r>
+        <w:fldChar w:fldCharType="begin"/>
+      </w:r>
+      <w:r>
+        <w:instrText xml:space="preserve"> SEQ Figure \* ARABIC </w:instrText>
+      </w:r>
+      <w:r>
+        <w:fldChar w:fldCharType="separate"/>
+      </w:r>
+      <w:r>
+        <w:rPr>
+          <w:noProof/>
+        </w:rPr>
+        <w:t>2</w:t>
+      </w:r>
+      <w:r>
+        <w:fldChar w:fldCharType="end"/>
+      </w:r>
+      <w:r>
+        <w:t xml:space="preserve"> </w:t>
+      </w:r>
+      <w:r>
+        <w:t>System Architecture Diagram</w:t>
+      </w:r>
+    </w:p>
+    <w:p>
+      <w:pPr>
+        <w:pStyle w:val="Caption"/>
+        <w:jc w:val="both"/>
         <w:rPr>
           <w:rFonts w:ascii="Times New Roman" w:hAnsi="Times New Roman"/>
         </w:rPr>
       </w:pPr>
-      <w:r>
-        <w:rPr>
-          <w:rFonts w:ascii="Times New Roman" w:hAnsi="Times New Roman"/>
-        </w:rPr>
-        <w:t xml:space="preserve">Figure </w:t>
-      </w:r>
-      <w:r>
-        <w:rPr>
-          <w:rFonts w:ascii="Times New Roman" w:hAnsi="Times New Roman"/>
-        </w:rPr>
-        <w:fldChar w:fldCharType="begin"/>
-      </w:r>
-      <w:r>
-        <w:rPr>
-          <w:rFonts w:ascii="Times New Roman" w:hAnsi="Times New Roman"/>
-        </w:rPr>
-        <w:instrText xml:space="preserve"> SEQ Figure \* ARABIC </w:instrText>
-      </w:r>
-      <w:r>
-        <w:rPr>
-          <w:rFonts w:ascii="Times New Roman" w:hAnsi="Times New Roman"/>
-        </w:rPr>
-        <w:fldChar w:fldCharType="separate"/>
-      </w:r>
-      <w:r>
-        <w:rPr>
-          <w:rFonts w:ascii="Times New Roman" w:hAnsi="Times New Roman"/>
-          <w:noProof/>
-        </w:rPr>
-        <w:t>2</w:t>
-      </w:r>
-      <w:r>
-        <w:rPr>
-          <w:rFonts w:ascii="Times New Roman" w:hAnsi="Times New Roman"/>
-        </w:rPr>
-        <w:fldChar w:fldCharType="end"/>
-      </w:r>
-      <w:r>
-        <w:rPr>
-          <w:rFonts w:ascii="Times New Roman" w:hAnsi="Times New Roman"/>
-        </w:rPr>
-        <w:t xml:space="preserve"> System Architecture Diagram</w:t>
-      </w:r>
     </w:p>
     <w:p>
       <w:pPr>
@@ -12632,15 +12602,12 @@
         <w:keepNext/>
       </w:pPr>
       <w:r>
-        <w:rPr>
-          <w:noProof/>
-        </w:rPr>
         <w:lastRenderedPageBreak/>
         <w:drawing>
-          <wp:inline distT="0" distB="0" distL="0" distR="0" wp14:anchorId="7BFFC40B" wp14:editId="055D0C93">
-            <wp:extent cx="5579745" cy="2657581"/>
-            <wp:effectExtent l="0" t="0" r="1905" b="9525"/>
-            <wp:docPr id="932737758" name="Picture 1" descr="A diagram of a company&#10;&#10;AI-generated content may be incorrect."/>
+          <wp:inline distT="0" distB="0" distL="0" distR="0" wp14:anchorId="0DF405BA" wp14:editId="12BDC133">
+            <wp:extent cx="5579745" cy="2825750"/>
+            <wp:effectExtent l="0" t="0" r="1905" b="0"/>
+            <wp:docPr id="1828589348" name="Picture 1" descr="A diagram of a process flow&#10;&#10;AI-generated content may be incorrect."/>
             <wp:cNvGraphicFramePr>
               <a:graphicFrameLocks xmlns:a="http://schemas.openxmlformats.org/drawingml/2006/main" noChangeAspect="1"/>
             </wp:cNvGraphicFramePr>
@@ -12648,7 +12615,7 @@
               <a:graphicData uri="http://schemas.openxmlformats.org/drawingml/2006/picture">
                 <pic:pic xmlns:pic="http://schemas.openxmlformats.org/drawingml/2006/picture">
                   <pic:nvPicPr>
-                    <pic:cNvPr id="932737758" name="Picture 1" descr="A diagram of a company&#10;&#10;AI-generated content may be incorrect."/>
+                    <pic:cNvPr id="1828589348" name="Picture 1" descr="A diagram of a process flow&#10;&#10;AI-generated content may be incorrect."/>
                     <pic:cNvPicPr/>
                   </pic:nvPicPr>
                   <pic:blipFill>
@@ -12660,7 +12627,7 @@
                   <pic:spPr>
                     <a:xfrm>
                       <a:off x="0" y="0"/>
-                      <a:ext cx="5579745" cy="2657581"/>
+                      <a:ext cx="5579745" cy="2825750"/>
                     </a:xfrm>
                     <a:prstGeom prst="rect">
                       <a:avLst/>
@@ -12677,54 +12644,44 @@
       <w:pPr>
         <w:pStyle w:val="Caption"/>
         <w:jc w:val="both"/>
+      </w:pPr>
+      <w:r>
+        <w:t xml:space="preserve">Figure </w:t>
+      </w:r>
+      <w:r>
+        <w:fldChar w:fldCharType="begin"/>
+      </w:r>
+      <w:r>
+        <w:instrText xml:space="preserve"> SEQ Figure \* ARABIC </w:instrText>
+      </w:r>
+      <w:r>
+        <w:fldChar w:fldCharType="separate"/>
+      </w:r>
+      <w:r>
+        <w:rPr>
+          <w:noProof/>
+        </w:rPr>
+        <w:t>3</w:t>
+      </w:r>
+      <w:r>
+        <w:fldChar w:fldCharType="end"/>
+      </w:r>
+      <w:r>
+        <w:t xml:space="preserve"> </w:t>
+      </w:r>
+      <w:r>
+        <w:t>Sequence Diagram</w:t>
+      </w:r>
+    </w:p>
+    <w:p>
+      <w:pPr>
+        <w:pStyle w:val="Caption"/>
+        <w:jc w:val="both"/>
         <w:rPr>
           <w:rFonts w:ascii="Times New Roman" w:hAnsi="Times New Roman"/>
           <w:lang w:val="en-US"/>
         </w:rPr>
       </w:pPr>
-      <w:r>
-        <w:rPr>
-          <w:rFonts w:ascii="Times New Roman" w:hAnsi="Times New Roman"/>
-        </w:rPr>
-        <w:t xml:space="preserve">Figure </w:t>
-      </w:r>
-      <w:r>
-        <w:rPr>
-          <w:rFonts w:ascii="Times New Roman" w:hAnsi="Times New Roman"/>
-        </w:rPr>
-        <w:fldChar w:fldCharType="begin"/>
-      </w:r>
-      <w:r>
-        <w:rPr>
-          <w:rFonts w:ascii="Times New Roman" w:hAnsi="Times New Roman"/>
-        </w:rPr>
-        <w:instrText xml:space="preserve"> SEQ Figure \* ARABIC </w:instrText>
-      </w:r>
-      <w:r>
-        <w:rPr>
-          <w:rFonts w:ascii="Times New Roman" w:hAnsi="Times New Roman"/>
-        </w:rPr>
-        <w:fldChar w:fldCharType="separate"/>
-      </w:r>
-      <w:r>
-        <w:rPr>
-          <w:rFonts w:ascii="Times New Roman" w:hAnsi="Times New Roman"/>
-          <w:noProof/>
-        </w:rPr>
-        <w:t>3</w:t>
-      </w:r>
-      <w:r>
-        <w:rPr>
-          <w:rFonts w:ascii="Times New Roman" w:hAnsi="Times New Roman"/>
-        </w:rPr>
-        <w:fldChar w:fldCharType="end"/>
-      </w:r>
-      <w:r>
-        <w:rPr>
-          <w:rFonts w:ascii="Times New Roman" w:hAnsi="Times New Roman"/>
-        </w:rPr>
-        <w:t xml:space="preserve"> Sequence Diagram</w:t>
-      </w:r>
     </w:p>
     <w:p>
       <w:pPr>
@@ -12798,14 +12755,12 @@
         <w:keepNext/>
       </w:pPr>
       <w:r>
-        <w:rPr>
-          <w:noProof/>
-        </w:rPr>
+        <w:lastRenderedPageBreak/>
         <w:drawing>
-          <wp:inline distT="0" distB="0" distL="0" distR="0" wp14:anchorId="12706D9A" wp14:editId="61F509CB">
-            <wp:extent cx="5579745" cy="2658817"/>
-            <wp:effectExtent l="0" t="0" r="1905" b="8255"/>
-            <wp:docPr id="1126662919" name="Picture 1" descr="A screenshot of a computer&#10;&#10;AI-generated content may be incorrect."/>
+          <wp:inline distT="0" distB="0" distL="0" distR="0" wp14:anchorId="755A747F" wp14:editId="3138C00E">
+            <wp:extent cx="5579745" cy="3827145"/>
+            <wp:effectExtent l="0" t="0" r="1905" b="1905"/>
+            <wp:docPr id="1345688644" name="Picture 1" descr="A diagram of a software development&#10;&#10;AI-generated content may be incorrect."/>
             <wp:cNvGraphicFramePr>
               <a:graphicFrameLocks xmlns:a="http://schemas.openxmlformats.org/drawingml/2006/main" noChangeAspect="1"/>
             </wp:cNvGraphicFramePr>
@@ -12813,7 +12768,7 @@
               <a:graphicData uri="http://schemas.openxmlformats.org/drawingml/2006/picture">
                 <pic:pic xmlns:pic="http://schemas.openxmlformats.org/drawingml/2006/picture">
                   <pic:nvPicPr>
-                    <pic:cNvPr id="1126662919" name="Picture 1" descr="A screenshot of a computer&#10;&#10;AI-generated content may be incorrect."/>
+                    <pic:cNvPr id="1345688644" name="Picture 1" descr="A diagram of a software development&#10;&#10;AI-generated content may be incorrect."/>
                     <pic:cNvPicPr/>
                   </pic:nvPicPr>
                   <pic:blipFill>
@@ -12825,7 +12780,7 @@
                   <pic:spPr>
                     <a:xfrm>
                       <a:off x="0" y="0"/>
-                      <a:ext cx="5579745" cy="2658817"/>
+                      <a:ext cx="5579745" cy="3827145"/>
                     </a:xfrm>
                     <a:prstGeom prst="rect">
                       <a:avLst/>
@@ -12842,54 +12797,44 @@
       <w:pPr>
         <w:pStyle w:val="Caption"/>
         <w:jc w:val="both"/>
+      </w:pPr>
+      <w:r>
+        <w:t xml:space="preserve">Figure </w:t>
+      </w:r>
+      <w:r>
+        <w:fldChar w:fldCharType="begin"/>
+      </w:r>
+      <w:r>
+        <w:instrText xml:space="preserve"> SEQ Figure \* ARABIC </w:instrText>
+      </w:r>
+      <w:r>
+        <w:fldChar w:fldCharType="separate"/>
+      </w:r>
+      <w:r>
+        <w:rPr>
+          <w:noProof/>
+        </w:rPr>
+        <w:t>4</w:t>
+      </w:r>
+      <w:r>
+        <w:fldChar w:fldCharType="end"/>
+      </w:r>
+      <w:r>
+        <w:t xml:space="preserve"> </w:t>
+      </w:r>
+      <w:r>
+        <w:t>Data Flow Diagram</w:t>
+      </w:r>
+    </w:p>
+    <w:p>
+      <w:pPr>
+        <w:pStyle w:val="Caption"/>
+        <w:jc w:val="both"/>
         <w:rPr>
           <w:rFonts w:ascii="Times New Roman" w:hAnsi="Times New Roman"/>
           <w:lang w:val="en-US"/>
         </w:rPr>
       </w:pPr>
-      <w:r>
-        <w:rPr>
-          <w:rFonts w:ascii="Times New Roman" w:hAnsi="Times New Roman"/>
-        </w:rPr>
-        <w:t xml:space="preserve">Figure </w:t>
-      </w:r>
-      <w:r>
-        <w:rPr>
-          <w:rFonts w:ascii="Times New Roman" w:hAnsi="Times New Roman"/>
-        </w:rPr>
-        <w:fldChar w:fldCharType="begin"/>
-      </w:r>
-      <w:r>
-        <w:rPr>
-          <w:rFonts w:ascii="Times New Roman" w:hAnsi="Times New Roman"/>
-        </w:rPr>
-        <w:instrText xml:space="preserve"> SEQ Figure \* ARABIC </w:instrText>
-      </w:r>
-      <w:r>
-        <w:rPr>
-          <w:rFonts w:ascii="Times New Roman" w:hAnsi="Times New Roman"/>
-        </w:rPr>
-        <w:fldChar w:fldCharType="separate"/>
-      </w:r>
-      <w:r>
-        <w:rPr>
-          <w:rFonts w:ascii="Times New Roman" w:hAnsi="Times New Roman"/>
-          <w:noProof/>
-        </w:rPr>
-        <w:t>4</w:t>
-      </w:r>
-      <w:r>
-        <w:rPr>
-          <w:rFonts w:ascii="Times New Roman" w:hAnsi="Times New Roman"/>
-        </w:rPr>
-        <w:fldChar w:fldCharType="end"/>
-      </w:r>
-      <w:r>
-        <w:rPr>
-          <w:rFonts w:ascii="Times New Roman" w:hAnsi="Times New Roman"/>
-        </w:rPr>
-        <w:t xml:space="preserve"> Data Flow Diagram</w:t>
-      </w:r>
     </w:p>
     <w:p>
       <w:pPr>
@@ -12936,7 +12881,6 @@
         <w:pStyle w:val="Paragraph"/>
       </w:pPr>
       <w:r>
-        <w:lastRenderedPageBreak/>
         <w:t>Track Player Performance</w:t>
       </w:r>
     </w:p>
@@ -13013,11 +12957,174 @@
         <w:rPr>
           <w:noProof/>
         </w:rPr>
+        <w:lastRenderedPageBreak/>
+        <mc:AlternateContent>
+          <mc:Choice Requires="wps">
+            <w:drawing>
+              <wp:anchor distT="0" distB="0" distL="114300" distR="114300" simplePos="0" relativeHeight="251660288" behindDoc="0" locked="0" layoutInCell="1" allowOverlap="1" wp14:anchorId="3B49CC53" wp14:editId="50213C3C">
+                <wp:simplePos x="0" y="0"/>
+                <wp:positionH relativeFrom="column">
+                  <wp:posOffset>-975360</wp:posOffset>
+                </wp:positionH>
+                <wp:positionV relativeFrom="paragraph">
+                  <wp:posOffset>1950085</wp:posOffset>
+                </wp:positionV>
+                <wp:extent cx="7419975" cy="635"/>
+                <wp:effectExtent l="0" t="0" r="0" b="0"/>
+                <wp:wrapThrough wrapText="bothSides">
+                  <wp:wrapPolygon edited="0">
+                    <wp:start x="0" y="0"/>
+                    <wp:lineTo x="0" y="21600"/>
+                    <wp:lineTo x="21600" y="21600"/>
+                    <wp:lineTo x="21600" y="0"/>
+                  </wp:wrapPolygon>
+                </wp:wrapThrough>
+                <wp:docPr id="1576118238" name="Text Box 1"/>
+                <wp:cNvGraphicFramePr/>
+                <a:graphic xmlns:a="http://schemas.openxmlformats.org/drawingml/2006/main">
+                  <a:graphicData uri="http://schemas.microsoft.com/office/word/2010/wordprocessingShape">
+                    <wps:wsp>
+                      <wps:cNvSpPr txBox="1"/>
+                      <wps:spPr>
+                        <a:xfrm>
+                          <a:off x="0" y="0"/>
+                          <a:ext cx="7419975" cy="635"/>
+                        </a:xfrm>
+                        <a:prstGeom prst="rect">
+                          <a:avLst/>
+                        </a:prstGeom>
+                        <a:solidFill>
+                          <a:prstClr val="white"/>
+                        </a:solidFill>
+                        <a:ln>
+                          <a:noFill/>
+                        </a:ln>
+                      </wps:spPr>
+                      <wps:txbx>
+                        <w:txbxContent>
+                          <w:p>
+                            <w:pPr>
+                              <w:pStyle w:val="Caption"/>
+                              <w:rPr>
+                                <w:rFonts w:ascii="Times New Roman" w:hAnsi="Times New Roman"/>
+                              </w:rPr>
+                            </w:pPr>
+                            <w:r>
+                              <w:t xml:space="preserve">Figure </w:t>
+                            </w:r>
+                            <w:r>
+                              <w:fldChar w:fldCharType="begin"/>
+                            </w:r>
+                            <w:r>
+                              <w:instrText xml:space="preserve"> SEQ Figure \* ARABIC </w:instrText>
+                            </w:r>
+                            <w:r>
+                              <w:fldChar w:fldCharType="separate"/>
+                            </w:r>
+                            <w:r>
+                              <w:rPr>
+                                <w:noProof/>
+                              </w:rPr>
+                              <w:t>5</w:t>
+                            </w:r>
+                            <w:r>
+                              <w:fldChar w:fldCharType="end"/>
+                            </w:r>
+                            <w:r>
+                              <w:t xml:space="preserve"> </w:t>
+                            </w:r>
+                            <w:r>
+                              <w:t>Use Case Diagram</w:t>
+                            </w:r>
+                          </w:p>
+                        </w:txbxContent>
+                      </wps:txbx>
+                      <wps:bodyPr rot="0" spcFirstLastPara="0" vertOverflow="overflow" horzOverflow="overflow" vert="horz" wrap="square" lIns="0" tIns="0" rIns="0" bIns="0" numCol="1" spcCol="0" rtlCol="0" fromWordArt="0" anchor="t" anchorCtr="0" forceAA="0" compatLnSpc="1">
+                        <a:prstTxWarp prst="textNoShape">
+                          <a:avLst/>
+                        </a:prstTxWarp>
+                        <a:spAutoFit/>
+                      </wps:bodyPr>
+                    </wps:wsp>
+                  </a:graphicData>
+                </a:graphic>
+              </wp:anchor>
+            </w:drawing>
+          </mc:Choice>
+          <mc:Fallback>
+            <w:pict>
+              <v:shapetype w14:anchorId="3B49CC53" id="_x0000_t202" coordsize="21600,21600" o:spt="202" path="m,l,21600r21600,l21600,xe">
+                <v:stroke joinstyle="miter"/>
+                <v:path gradientshapeok="t" o:connecttype="rect"/>
+              </v:shapetype>
+              <v:shape id="Text Box 1" o:spid="_x0000_s1026" type="#_x0000_t202" style="position:absolute;left:0;text-align:left;margin-left:-76.8pt;margin-top:153.55pt;width:584.25pt;height:.05pt;z-index:251660288;visibility:visible;mso-wrap-style:square;mso-wrap-distance-left:9pt;mso-wrap-distance-top:0;mso-wrap-distance-right:9pt;mso-wrap-distance-bottom:0;mso-position-horizontal:absolute;mso-position-horizontal-relative:text;mso-position-vertical:absolute;mso-position-vertical-relative:text;v-text-anchor:top" o:gfxdata="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" stroked="f">
+                <v:textbox style="mso-fit-shape-to-text:t" inset="0,0,0,0">
+                  <w:txbxContent>
+                    <w:p>
+                      <w:pPr>
+                        <w:pStyle w:val="Caption"/>
+                        <w:rPr>
+                          <w:rFonts w:ascii="Times New Roman" w:hAnsi="Times New Roman"/>
+                        </w:rPr>
+                      </w:pPr>
+                      <w:r>
+                        <w:t xml:space="preserve">Figure </w:t>
+                      </w:r>
+                      <w:r>
+                        <w:fldChar w:fldCharType="begin"/>
+                      </w:r>
+                      <w:r>
+                        <w:instrText xml:space="preserve"> SEQ Figure \* ARABIC </w:instrText>
+                      </w:r>
+                      <w:r>
+                        <w:fldChar w:fldCharType="separate"/>
+                      </w:r>
+                      <w:r>
+                        <w:rPr>
+                          <w:noProof/>
+                        </w:rPr>
+                        <w:t>5</w:t>
+                      </w:r>
+                      <w:r>
+                        <w:fldChar w:fldCharType="end"/>
+                      </w:r>
+                      <w:r>
+                        <w:t xml:space="preserve"> </w:t>
+                      </w:r>
+                      <w:r>
+                        <w:t>Use Case Diagram</w:t>
+                      </w:r>
+                    </w:p>
+                  </w:txbxContent>
+                </v:textbox>
+                <w10:wrap type="through"/>
+              </v:shape>
+            </w:pict>
+          </mc:Fallback>
+        </mc:AlternateContent>
+      </w:r>
+      <w:r>
         <w:drawing>
-          <wp:inline distT="0" distB="0" distL="0" distR="0" wp14:anchorId="7E368B47" wp14:editId="2EB47F11">
-            <wp:extent cx="5579745" cy="1171462"/>
-            <wp:effectExtent l="0" t="0" r="1905" b="0"/>
-            <wp:docPr id="847892769" name="Picture 1" descr="A screenshot of a computer&#10;&#10;AI-generated content may be incorrect."/>
+          <wp:anchor distT="0" distB="0" distL="114300" distR="114300" simplePos="0" relativeHeight="251658240" behindDoc="0" locked="0" layoutInCell="1" allowOverlap="1" wp14:anchorId="2F52CB4A" wp14:editId="1289BC19">
+            <wp:simplePos x="0" y="0"/>
+            <wp:positionH relativeFrom="column">
+              <wp:posOffset>-975360</wp:posOffset>
+            </wp:positionH>
+            <wp:positionV relativeFrom="paragraph">
+              <wp:posOffset>4445</wp:posOffset>
+            </wp:positionV>
+            <wp:extent cx="7419975" cy="1888490"/>
+            <wp:effectExtent l="0" t="0" r="9525" b="0"/>
+            <wp:wrapThrough wrapText="bothSides">
+              <wp:wrapPolygon edited="0">
+                <wp:start x="0" y="0"/>
+                <wp:lineTo x="0" y="21353"/>
+                <wp:lineTo x="21572" y="21353"/>
+                <wp:lineTo x="21572" y="0"/>
+                <wp:lineTo x="0" y="0"/>
+              </wp:wrapPolygon>
+            </wp:wrapThrough>
+            <wp:docPr id="290812733" name="Picture 1" descr="A diagram of a diagram&#10;&#10;AI-generated content may be incorrect."/>
             <wp:cNvGraphicFramePr>
               <a:graphicFrameLocks xmlns:a="http://schemas.openxmlformats.org/drawingml/2006/main" noChangeAspect="1"/>
             </wp:cNvGraphicFramePr>
@@ -13025,11 +13132,17 @@
               <a:graphicData uri="http://schemas.openxmlformats.org/drawingml/2006/picture">
                 <pic:pic xmlns:pic="http://schemas.openxmlformats.org/drawingml/2006/picture">
                   <pic:nvPicPr>
-                    <pic:cNvPr id="847892769" name="Picture 1" descr="A screenshot of a computer&#10;&#10;AI-generated content may be incorrect."/>
+                    <pic:cNvPr id="290812733" name="Picture 1" descr="A diagram of a diagram&#10;&#10;AI-generated content may be incorrect."/>
                     <pic:cNvPicPr/>
                   </pic:nvPicPr>
                   <pic:blipFill>
-                    <a:blip r:embed="rId13"/>
+                    <a:blip r:embed="rId13">
+                      <a:extLst>
+                        <a:ext uri="{28A0092B-C50C-407E-A947-70E740481C1C}">
+                          <a14:useLocalDpi xmlns:a14="http://schemas.microsoft.com/office/drawing/2010/main" val="0"/>
+                        </a:ext>
+                      </a:extLst>
+                    </a:blip>
                     <a:stretch>
                       <a:fillRect/>
                     </a:stretch>
@@ -13037,7 +13150,7 @@
                   <pic:spPr>
                     <a:xfrm>
                       <a:off x="0" y="0"/>
-                      <a:ext cx="5579745" cy="1171462"/>
+                      <a:ext cx="7419975" cy="1888490"/>
                     </a:xfrm>
                     <a:prstGeom prst="rect">
                       <a:avLst/>
@@ -13046,60 +13159,11 @@
                 </pic:pic>
               </a:graphicData>
             </a:graphic>
-          </wp:inline>
+            <wp14:sizeRelH relativeFrom="margin">
+              <wp14:pctWidth>0</wp14:pctWidth>
+            </wp14:sizeRelH>
+          </wp:anchor>
         </w:drawing>
-      </w:r>
-    </w:p>
-    <w:p>
-      <w:pPr>
-        <w:pStyle w:val="Caption"/>
-        <w:jc w:val="both"/>
-        <w:rPr>
-          <w:rFonts w:ascii="Times New Roman" w:hAnsi="Times New Roman"/>
-        </w:rPr>
-      </w:pPr>
-      <w:r>
-        <w:rPr>
-          <w:rFonts w:ascii="Times New Roman" w:hAnsi="Times New Roman"/>
-        </w:rPr>
-        <w:t xml:space="preserve">Figure </w:t>
-      </w:r>
-      <w:r>
-        <w:rPr>
-          <w:rFonts w:ascii="Times New Roman" w:hAnsi="Times New Roman"/>
-        </w:rPr>
-        <w:fldChar w:fldCharType="begin"/>
-      </w:r>
-      <w:r>
-        <w:rPr>
-          <w:rFonts w:ascii="Times New Roman" w:hAnsi="Times New Roman"/>
-        </w:rPr>
-        <w:instrText xml:space="preserve"> SEQ Figure \* ARABIC </w:instrText>
-      </w:r>
-      <w:r>
-        <w:rPr>
-          <w:rFonts w:ascii="Times New Roman" w:hAnsi="Times New Roman"/>
-        </w:rPr>
-        <w:fldChar w:fldCharType="separate"/>
-      </w:r>
-      <w:r>
-        <w:rPr>
-          <w:rFonts w:ascii="Times New Roman" w:hAnsi="Times New Roman"/>
-          <w:noProof/>
-        </w:rPr>
-        <w:t>5</w:t>
-      </w:r>
-      <w:r>
-        <w:rPr>
-          <w:rFonts w:ascii="Times New Roman" w:hAnsi="Times New Roman"/>
-        </w:rPr>
-        <w:fldChar w:fldCharType="end"/>
-      </w:r>
-      <w:r>
-        <w:rPr>
-          <w:rFonts w:ascii="Times New Roman" w:hAnsi="Times New Roman"/>
-        </w:rPr>
-        <w:t xml:space="preserve"> Use Case Diagram</w:t>
       </w:r>
     </w:p>
     <w:p>
@@ -16953,7 +17017,13 @@
         <w:pStyle w:val="Paragraph"/>
       </w:pPr>
       <w:r>
-        <w:t>Testing ensures that the rugby analytics platform operates accurately, efficiently, and ethically, while delivering valuable insights to users. This chapter outlines the testing strategies, tools, and validation methods employed to assess functionality, data integrity, and user experience.</w:t>
+        <w:t>Testing</w:t>
+      </w:r>
+      <w:r>
+        <w:t xml:space="preserve"> </w:t>
+      </w:r>
+      <w:r>
+        <w:t>is a critical phase in software development, ensuring that the Rugby Analytics platform operates accurately, efficiently, reliably, and ethically, ultimately delivering valuable insights to its users. This chapter details the comprehensive testing strategy employed throughout the project lifecycle. It outlines the methodologies used—ranging from automated unit tests to manual user acceptance testing—the tools leveraged, the processes for validating data integrity, and the verification of both functional and non-functional requirements. The goal was to rigorously assess the system's correctness and usability while identifying areas for improvement.</w:t>
       </w:r>
     </w:p>
     <w:p>
@@ -16988,43 +17058,38 @@
     </w:p>
     <w:p>
       <w:pPr>
-        <w:pStyle w:val="Paragraph"/>
-      </w:pPr>
-      <w:r>
-        <w:t>Adherence to ethical data handling practices.</w:t>
-      </w:r>
-    </w:p>
-    <w:p>
-      <w:pPr>
-        <w:pStyle w:val="Paragraph"/>
-      </w:pPr>
-      <w:r>
-        <w:t>Ensuring data accuracy and reliability.</w:t>
-      </w:r>
-    </w:p>
-    <w:p>
-      <w:pPr>
-        <w:pStyle w:val="Paragraph"/>
-      </w:pPr>
-      <w:r>
-        <w:t>Evaluating user interaction and interface clarity.</w:t>
-      </w:r>
-    </w:p>
-    <w:p>
-      <w:pPr>
-        <w:pStyle w:val="Paragraph"/>
-      </w:pPr>
-      <w:r>
-        <w:t>Demonstrating effective use of software engineering principles.</w:t>
-      </w:r>
-    </w:p>
-    <w:p>
-      <w:pPr>
-        <w:pStyle w:val="Figure"/>
-        <w:rPr>
-          <w:lang w:val="en-US"/>
-        </w:rPr>
-      </w:pPr>
+        <w:pStyle w:val="BulletItemsLast"/>
+      </w:pPr>
+      <w:r>
+        <w:t>Validate Ethical Practices: Confirm adherence to ethical data collection standards, particularly concerning web scraping (robots.txt compliance, rate limiting).</w:t>
+      </w:r>
+    </w:p>
+    <w:p>
+      <w:pPr>
+        <w:pStyle w:val="BulletItemsLast"/>
+      </w:pPr>
+      <w:r>
+        <w:t>Ensure Data Accuracy and Reliability: Verify that the data extracted, processed, stored, and presented is accurate and consistent across the platform.</w:t>
+      </w:r>
+    </w:p>
+    <w:p>
+      <w:pPr>
+        <w:pStyle w:val="BulletItemsLast"/>
+      </w:pPr>
+      <w:r>
+        <w:t>Evaluate User Interaction and Clarity: Assess the effectiveness of the user interface, the clarity of data visualizations, and the overall user experience in conveying analytical insights.</w:t>
+      </w:r>
+    </w:p>
+    <w:p>
+      <w:pPr>
+        <w:pStyle w:val="BulletItemsLast"/>
+        <w:rPr>
+          <w:lang w:val="en-US"/>
+        </w:rPr>
+      </w:pPr>
+      <w:r>
+        <w:t>Demonstrate Software Engineering Principles: Showcase the practical application of structured testing methodologies (unit, integration, UAT) as part of a robust software engineering process.</w:t>
+      </w:r>
     </w:p>
     <w:p>
       <w:pPr>
@@ -17247,7 +17312,6 @@
         <w:rPr>
           <w:rFonts w:ascii="Times New Roman" w:hAnsi="Times New Roman" w:cs="Times New Roman"/>
         </w:rPr>
-        <w:lastRenderedPageBreak/>
         <w:t>Testing Methodologies</w:t>
       </w:r>
       <w:bookmarkEnd w:id="56"/>
@@ -17437,6 +17501,7 @@
         <w:rPr>
           <w:rFonts w:ascii="Times New Roman" w:hAnsi="Times New Roman" w:cs="Times New Roman"/>
         </w:rPr>
+        <w:lastRenderedPageBreak/>
         <w:t>Functional Requirements</w:t>
       </w:r>
       <w:bookmarkEnd w:id="57"/>
@@ -17539,10 +17604,6 @@
               <w:pStyle w:val="Paragraph"/>
             </w:pPr>
             <w:r>
-              <w:rPr>
-                <w:b/>
-                <w:bCs/>
-              </w:rPr>
               <w:t>Not</w:t>
             </w:r>
             <w:r>
@@ -17587,14 +17648,17 @@
               <w:pStyle w:val="Paragraph"/>
             </w:pPr>
             <w:r>
+              <w:t>Partially</w:t>
+            </w:r>
+            <w:r>
               <w:rPr>
                 <w:b/>
                 <w:bCs/>
               </w:rPr>
-              <w:t>Not</w:t>
-            </w:r>
-            <w:r>
-              <w:t xml:space="preserve"> Met</w:t>
+              <w:t xml:space="preserve"> </w:t>
+            </w:r>
+            <w:r>
+              <w:t>Met</w:t>
             </w:r>
           </w:p>
         </w:tc>
@@ -17609,8 +17673,7 @@
               <w:pStyle w:val="Paragraph"/>
             </w:pPr>
             <w:r>
-              <w:lastRenderedPageBreak/>
-              <w:t>Compare head-to-head team stats</w:t>
+              <w:t>Load historical league tables</w:t>
             </w:r>
           </w:p>
         </w:tc>
@@ -17623,7 +17686,7 @@
               <w:pStyle w:val="Paragraph"/>
             </w:pPr>
             <w:r>
-              <w:t>Data processed correctly, visualizations display matchups.</w:t>
+              <w:t>Retrieve and display past league standings correctly from DB.</w:t>
             </w:r>
           </w:p>
         </w:tc>
@@ -17636,14 +17699,7 @@
               <w:pStyle w:val="Paragraph"/>
             </w:pPr>
             <w:r>
-              <w:rPr>
-                <w:b/>
-                <w:bCs/>
-              </w:rPr>
-              <w:t>Not</w:t>
-            </w:r>
-            <w:r>
-              <w:t xml:space="preserve"> Met</w:t>
+              <w:t>Met</w:t>
             </w:r>
           </w:p>
         </w:tc>
@@ -17658,7 +17714,7 @@
               <w:pStyle w:val="Paragraph"/>
             </w:pPr>
             <w:r>
-              <w:t>Load historical league tables</w:t>
+              <w:t>Adhere to ethical scraping practices</w:t>
             </w:r>
           </w:p>
         </w:tc>
@@ -17671,7 +17727,13 @@
               <w:pStyle w:val="Paragraph"/>
             </w:pPr>
             <w:r>
-              <w:t>Archive data rendered accurately in table/graph format.</w:t>
+              <w:t>Verify robots.txt checks and rate-limiting</w:t>
+            </w:r>
+            <w:r>
+              <w:t xml:space="preserve"> </w:t>
+            </w:r>
+            <w:r>
+              <w:t>delays in scrapers.</w:t>
             </w:r>
           </w:p>
         </w:tc>
@@ -17684,62 +17746,7 @@
               <w:pStyle w:val="Paragraph"/>
             </w:pPr>
             <w:r>
-              <w:rPr>
-                <w:b/>
-                <w:bCs/>
-              </w:rPr>
-              <w:t>Not</w:t>
-            </w:r>
-            <w:r>
-              <w:t xml:space="preserve"> Met</w:t>
-            </w:r>
-          </w:p>
-        </w:tc>
-      </w:tr>
-      <w:tr>
-        <w:tc>
-          <w:tcPr>
-            <w:tcW w:w="2925" w:type="dxa"/>
-          </w:tcPr>
-          <w:p>
-            <w:pPr>
-              <w:pStyle w:val="Paragraph"/>
-            </w:pPr>
-            <w:r>
-              <w:t>Ethical scraping compliance</w:t>
-            </w:r>
-          </w:p>
-        </w:tc>
-        <w:tc>
-          <w:tcPr>
-            <w:tcW w:w="2926" w:type="dxa"/>
-          </w:tcPr>
-          <w:p>
-            <w:pPr>
-              <w:pStyle w:val="Paragraph"/>
-            </w:pPr>
-            <w:r>
-              <w:t>Verify adherence to robots.txt and rate-limits.</w:t>
-            </w:r>
-          </w:p>
-        </w:tc>
-        <w:tc>
-          <w:tcPr>
-            <w:tcW w:w="2926" w:type="dxa"/>
-          </w:tcPr>
-          <w:p>
-            <w:pPr>
-              <w:pStyle w:val="Paragraph"/>
-            </w:pPr>
-            <w:r>
-              <w:rPr>
-                <w:b/>
-                <w:bCs/>
-              </w:rPr>
-              <w:t>Not</w:t>
-            </w:r>
-            <w:r>
-              <w:t xml:space="preserve"> Met</w:t>
+              <w:t>Met</w:t>
             </w:r>
           </w:p>
         </w:tc>
@@ -17762,7 +17769,13 @@
         <w:rPr>
           <w:rFonts w:ascii="Times New Roman" w:hAnsi="Times New Roman" w:cs="Times New Roman"/>
         </w:rPr>
-        <w:t>Functional Requirements</w:t>
+        <w:t>Non-Functional</w:t>
+      </w:r>
+      <w:r>
+        <w:rPr>
+          <w:rFonts w:ascii="Times New Roman" w:hAnsi="Times New Roman" w:cs="Times New Roman"/>
+        </w:rPr>
+        <w:t xml:space="preserve"> Requirements</w:t>
       </w:r>
       <w:bookmarkEnd w:id="58"/>
     </w:p>
@@ -17882,14 +17895,7 @@
               <w:pStyle w:val="Paragraph"/>
             </w:pPr>
             <w:r>
-              <w:rPr>
-                <w:b/>
-                <w:bCs/>
-              </w:rPr>
-              <w:t>Not</w:t>
-            </w:r>
-            <w:r>
-              <w:t xml:space="preserve"> Met</w:t>
+              <w:t>Met</w:t>
             </w:r>
           </w:p>
         </w:tc>
@@ -17930,14 +17936,7 @@
               <w:pStyle w:val="Paragraph"/>
             </w:pPr>
             <w:r>
-              <w:rPr>
-                <w:b/>
-                <w:bCs/>
-              </w:rPr>
-              <w:t>Not</w:t>
-            </w:r>
-            <w:r>
-              <w:t xml:space="preserve"> Met</w:t>
+              <w:t>Met</w:t>
             </w:r>
           </w:p>
         </w:tc>
@@ -17965,7 +17964,13 @@
               <w:pStyle w:val="Paragraph"/>
             </w:pPr>
             <w:r>
-              <w:t>Code documented, user guidance provided in README.</w:t>
+              <w:t>Maintain</w:t>
+            </w:r>
+            <w:r>
+              <w:t xml:space="preserve"> </w:t>
+            </w:r>
+            <w:r>
+              <w:t>code comments/docstrings and provide README guidance.</w:t>
             </w:r>
           </w:p>
         </w:tc>
@@ -17978,14 +17983,7 @@
               <w:pStyle w:val="Paragraph"/>
             </w:pPr>
             <w:r>
-              <w:rPr>
-                <w:b/>
-                <w:bCs/>
-              </w:rPr>
-              <w:t>Not</w:t>
-            </w:r>
-            <w:r>
-              <w:t xml:space="preserve"> Met</w:t>
+              <w:t>Met</w:t>
             </w:r>
           </w:p>
         </w:tc>
@@ -18009,6 +18007,63 @@
     </w:p>
     <w:p>
       <w:pPr>
+        <w:pStyle w:val="Paragraph"/>
+      </w:pPr>
+      <w:r>
+        <w:t>Maintaining data quality was paramount. Validation steps included:</w:t>
+      </w:r>
+    </w:p>
+    <w:p>
+      <w:pPr>
+        <w:pStyle w:val="BulletItemsLast"/>
+      </w:pPr>
+      <w:r>
+        <w:t>Cross-Validation: Manually comparing key scraped data points (e.g., scores, standings) against official URC sources during development cycles.</w:t>
+      </w:r>
+    </w:p>
+    <w:p>
+      <w:pPr>
+        <w:pStyle w:val="BulletItemsLast"/>
+      </w:pPr>
+      <w:r>
+        <w:lastRenderedPageBreak/>
+        <w:t>Database Constraints: Utilizing Django model field types, unique=True, and foreign key relationships to enforce basic data structure and relational integrity at the database level.</w:t>
+      </w:r>
+    </w:p>
+    <w:p>
+      <w:pPr>
+        <w:pStyle w:val="BulletItemsLast"/>
+      </w:pPr>
+      <w:r>
+        <w:t>Serializer Validation: Implementing validation rules within Django REST Framework serializers to check data types, formats, and presence of required fields before saving to the database.</w:t>
+      </w:r>
+    </w:p>
+    <w:p>
+      <w:pPr>
+        <w:pStyle w:val="BulletItemsLast"/>
+      </w:pPr>
+      <w:r>
+        <w:t>API Response Checks: Both automated tests (</w:t>
+      </w:r>
+      <w:proofErr w:type="spellStart"/>
+      <w:r>
+        <w:t>APIClient</w:t>
+      </w:r>
+      <w:proofErr w:type="spellEnd"/>
+      <w:r>
+        <w:t>) and manual inspection (e.g., via browser dev tools or Postman) verified that API endpoints returned expected data structures and accurate values.</w:t>
+      </w:r>
+    </w:p>
+    <w:p>
+      <w:pPr>
+        <w:pStyle w:val="BulletItemsLast"/>
+      </w:pPr>
+      <w:r>
+        <w:t>Consistency Audits: Periodically checking for consistency in naming conventions and references (e.g., ensuring player names matched across different data tables).</w:t>
+      </w:r>
+    </w:p>
+    <w:p>
+      <w:pPr>
         <w:pStyle w:val="Heading2"/>
         <w:rPr>
           <w:rFonts w:ascii="Times New Roman" w:hAnsi="Times New Roman" w:cs="Times New Roman"/>
@@ -18025,6 +18080,38 @@
     </w:p>
     <w:p>
       <w:pPr>
+        <w:pStyle w:val="Paragraph"/>
+      </w:pPr>
+      <w:r>
+        <w:t>The testing process faced several practical challenges:</w:t>
+      </w:r>
+    </w:p>
+    <w:p>
+      <w:pPr>
+        <w:pStyle w:val="BulletItemsLast"/>
+      </w:pPr>
+      <w:r>
+        <w:t>Live Data Dependency: Thoroughly testing real-time features was hampered by the dependency on live URC match schedules, making automated, repeatable tests difficult.</w:t>
+      </w:r>
+    </w:p>
+    <w:p>
+      <w:pPr>
+        <w:pStyle w:val="BulletItemsLast"/>
+      </w:pPr>
+      <w:r>
+        <w:t>Data Source Variability: Occasional inconsistencies, missing data, or structural changes on the source websites required adaptive adjustments to scraping and processing logic.</w:t>
+      </w:r>
+    </w:p>
+    <w:p>
+      <w:pPr>
+        <w:pStyle w:val="BulletItemsLast"/>
+      </w:pPr>
+      <w:r>
+        <w:t>Frontend Test Automation Scope: Due to project time constraints, comprehensive automated frontend testing (e.g., using Jest/React Testing Library or Cypress for component and end-to-end tests) was not fully implemented, necessitating greater reliance on manual UAT.</w:t>
+      </w:r>
+    </w:p>
+    <w:p>
+      <w:pPr>
         <w:pStyle w:val="Heading2"/>
         <w:rPr>
           <w:rFonts w:ascii="Times New Roman" w:hAnsi="Times New Roman" w:cs="Times New Roman"/>
@@ -18043,6 +18130,23 @@
       <w:pPr>
         <w:pStyle w:val="Paragraph"/>
       </w:pPr>
+      <w:r>
+        <w:t>The structured testing strategy employed successfully validated the core functionalities and data handling capabilities of the Rugby Analytics platform. Unit and integration tests confirmed the robustness of the backend processes (scraping, data processing, API delivery), while user acceptance testing provided crucial feedback for refining the frontend's usability and visual presentation.</w:t>
+      </w:r>
+    </w:p>
+    <w:p>
+      <w:pPr>
+        <w:pStyle w:val="Paragraph"/>
+      </w:pPr>
+      <w:r>
+        <w:lastRenderedPageBreak/>
+        <w:t>The system reliably loads, processes, and displays historical data, team profiles, player statistics, and fixtures. Key visualizations for player performance and basic accessibility goals were partially met.</w:t>
+      </w:r>
+    </w:p>
+    <w:p>
+      <w:pPr>
+        <w:pStyle w:val="Paragraph"/>
+      </w:pPr>
     </w:p>
     <w:p>
       <w:pPr>
@@ -18057,12 +18161,6 @@
           <w:rFonts w:ascii="Times New Roman" w:hAnsi="Times New Roman" w:cs="Times New Roman"/>
         </w:rPr>
         <w:lastRenderedPageBreak/>
-        <w:t xml:space="preserve">NOT Implemented </w:t>
-      </w:r>
-      <w:r>
-        <w:rPr>
-          <w:rFonts w:ascii="Times New Roman" w:hAnsi="Times New Roman" w:cs="Times New Roman"/>
-        </w:rPr>
         <w:t>Results</w:t>
       </w:r>
       <w:bookmarkEnd w:id="62"/>
@@ -18078,7 +18176,21 @@
         <w:rPr>
           <w:lang w:val="en-US"/>
         </w:rPr>
-        <w:t>This chapter will begin by outlining the (cf. 1.1) for the purpose of writing a Report for a Project and outlining paragraphs</w:t>
+        <w:t>This chapter presents the outcomes of the project, structured around the objectives outlined in Chapter 1.1.</w:t>
+      </w:r>
+    </w:p>
+    <w:p>
+      <w:pPr>
+        <w:pStyle w:val="Paragraph"/>
+        <w:rPr>
+          <w:lang w:val="en-US"/>
+        </w:rPr>
+      </w:pPr>
+      <w:r>
+        <w:rPr>
+          <w:lang w:val="en-US"/>
+        </w:rPr>
+        <w:t>It evaluates the system’s development against original plans, highlights achievements, identifies challenges, and assesses future development opportunities.</w:t>
       </w:r>
     </w:p>
     <w:p>
@@ -18119,6 +18231,46 @@
     </w:p>
     <w:p>
       <w:pPr>
+        <w:pStyle w:val="Paragraph"/>
+      </w:pPr>
+      <w:r>
+        <w:t>The foundation of the system was the data architecture.</w:t>
+      </w:r>
+    </w:p>
+    <w:p>
+      <w:pPr>
+        <w:pStyle w:val="BulletItemsLast"/>
+      </w:pPr>
+      <w:r>
+        <w:t xml:space="preserve">Django models were created for Teams, Players, Matches, </w:t>
+      </w:r>
+      <w:proofErr w:type="spellStart"/>
+      <w:r>
+        <w:t>PlayerMatchStats</w:t>
+      </w:r>
+      <w:proofErr w:type="spellEnd"/>
+      <w:r>
+        <w:t xml:space="preserve">, and </w:t>
+      </w:r>
+      <w:proofErr w:type="spellStart"/>
+      <w:r>
+        <w:t>TeamStandings</w:t>
+      </w:r>
+      <w:proofErr w:type="spellEnd"/>
+      <w:r>
+        <w:t>.</w:t>
+      </w:r>
+    </w:p>
+    <w:p>
+      <w:pPr>
+        <w:pStyle w:val="BulletItemsLast"/>
+      </w:pPr>
+      <w:r>
+        <w:t>Relationships between models ensured data consistency and efficient queries.</w:t>
+      </w:r>
+    </w:p>
+    <w:p>
+      <w:pPr>
         <w:pStyle w:val="Heading3"/>
         <w:rPr>
           <w:rFonts w:ascii="Times New Roman" w:hAnsi="Times New Roman" w:cs="Times New Roman"/>
@@ -18135,6 +18287,30 @@
     </w:p>
     <w:p>
       <w:pPr>
+        <w:pStyle w:val="Paragraph"/>
+      </w:pPr>
+      <w:r>
+        <w:t>Data ingestion pipelines were developed using:</w:t>
+      </w:r>
+    </w:p>
+    <w:p>
+      <w:pPr>
+        <w:pStyle w:val="BulletItemsLast"/>
+      </w:pPr>
+      <w:r>
+        <w:t>Web scraping techniques respecting ethical standards.</w:t>
+      </w:r>
+    </w:p>
+    <w:p>
+      <w:pPr>
+        <w:pStyle w:val="BulletItemsLast"/>
+      </w:pPr>
+      <w:r>
+        <w:t>Manual data entry for teams and players where necessary due to limited public APIs.</w:t>
+      </w:r>
+    </w:p>
+    <w:p>
+      <w:pPr>
         <w:pStyle w:val="Heading3"/>
         <w:rPr>
           <w:rFonts w:ascii="Times New Roman" w:hAnsi="Times New Roman" w:cs="Times New Roman"/>
@@ -18151,6 +18327,28 @@
     </w:p>
     <w:p>
       <w:pPr>
+        <w:pStyle w:val="Paragraph"/>
+      </w:pPr>
+      <w:r>
+        <w:t>Initial plans to integrate machine learning models for match outcome prediction</w:t>
+      </w:r>
+      <w:r>
+        <w:t xml:space="preserve"> and starting player prediction</w:t>
+      </w:r>
+      <w:r>
+        <w:t xml:space="preserve"> were deferred.</w:t>
+      </w:r>
+    </w:p>
+    <w:p>
+      <w:pPr>
+        <w:pStyle w:val="Paragraph"/>
+      </w:pPr>
+      <w:r>
+        <w:t>This was due to the limited amount of season data available and time constraints.</w:t>
+      </w:r>
+    </w:p>
+    <w:p>
+      <w:pPr>
         <w:pStyle w:val="Heading3"/>
         <w:rPr>
           <w:rFonts w:ascii="Times New Roman" w:hAnsi="Times New Roman" w:cs="Times New Roman"/>
@@ -18173,6 +18371,48 @@
     </w:p>
     <w:p>
       <w:pPr>
+        <w:pStyle w:val="Paragraph"/>
+      </w:pPr>
+      <w:r>
+        <w:t>Testing was performed systematically:</w:t>
+      </w:r>
+    </w:p>
+    <w:p>
+      <w:pPr>
+        <w:pStyle w:val="BulletItemsLast"/>
+      </w:pPr>
+      <w:r>
+        <w:t>Unit tests verified API functionality, database integrity, and backend logic.</w:t>
+      </w:r>
+    </w:p>
+    <w:p>
+      <w:pPr>
+        <w:pStyle w:val="BulletItemsLast"/>
+      </w:pPr>
+      <w:r>
+        <w:t>Integration tests ensured frontend and backend communication was reliable.</w:t>
+      </w:r>
+    </w:p>
+    <w:p>
+      <w:pPr>
+        <w:pStyle w:val="BulletItemsLast"/>
+      </w:pPr>
+      <w:r>
+        <w:t>User feedback informed improvements in UI/UX design.</w:t>
+      </w:r>
+    </w:p>
+    <w:p>
+      <w:pPr>
+        <w:pStyle w:val="Paragraph"/>
+      </w:pPr>
+    </w:p>
+    <w:p>
+      <w:pPr>
+        <w:pStyle w:val="Paragraph"/>
+      </w:pPr>
+    </w:p>
+    <w:p>
+      <w:pPr>
         <w:pStyle w:val="Heading3"/>
         <w:rPr>
           <w:rFonts w:ascii="Times New Roman" w:hAnsi="Times New Roman" w:cs="Times New Roman"/>
@@ -18183,12 +18423,50 @@
         <w:rPr>
           <w:rFonts w:ascii="Times New Roman" w:hAnsi="Times New Roman" w:cs="Times New Roman"/>
         </w:rPr>
+        <w:lastRenderedPageBreak/>
         <w:t>Paths to completion</w:t>
       </w:r>
       <w:bookmarkEnd w:id="68"/>
     </w:p>
     <w:p>
       <w:pPr>
+        <w:pStyle w:val="Paragraph"/>
+      </w:pPr>
+      <w:r>
+        <w:t>By adhering to Agile methodology, the project progressed iteratively:</w:t>
+      </w:r>
+    </w:p>
+    <w:p>
+      <w:pPr>
+        <w:pStyle w:val="BulletItemsLast"/>
+      </w:pPr>
+      <w:r>
+        <w:t>Core backend functionality and database design were prioritized first.</w:t>
+      </w:r>
+    </w:p>
+    <w:p>
+      <w:pPr>
+        <w:pStyle w:val="BulletItemsLast"/>
+      </w:pPr>
+      <w:r>
+        <w:t>API endpoints and React frontend development followed.</w:t>
+      </w:r>
+    </w:p>
+    <w:p>
+      <w:pPr>
+        <w:pStyle w:val="BulletItemsLast"/>
+      </w:pPr>
+      <w:r>
+        <w:t>Testing and UI refinement continued through successive iterations.</w:t>
+      </w:r>
+    </w:p>
+    <w:p>
+      <w:pPr>
+        <w:pStyle w:val="Paragraph"/>
+      </w:pPr>
+    </w:p>
+    <w:p>
+      <w:pPr>
         <w:pStyle w:val="Heading2"/>
         <w:rPr>
           <w:rFonts w:ascii="Times New Roman" w:hAnsi="Times New Roman" w:cs="Times New Roman"/>
@@ -18205,6 +18483,59 @@
     </w:p>
     <w:p>
       <w:pPr>
+        <w:pStyle w:val="Paragraph"/>
+      </w:pPr>
+      <w:r>
+        <w:t>The data structures proved effective in supporting both backend operations and frontend displays:</w:t>
+      </w:r>
+    </w:p>
+    <w:p>
+      <w:pPr>
+        <w:pStyle w:val="BulletItemsLast"/>
+      </w:pPr>
+      <w:r>
+        <w:t>The Player model captured comprehensive biographical and statistical data.</w:t>
+      </w:r>
+    </w:p>
+    <w:p>
+      <w:pPr>
+        <w:pStyle w:val="BulletItemsLast"/>
+      </w:pPr>
+      <w:r>
+        <w:t>The Team model facilitated relationships with matches, standings, and stats.</w:t>
+      </w:r>
+    </w:p>
+    <w:p>
+      <w:pPr>
+        <w:pStyle w:val="BulletItemsLast"/>
+      </w:pPr>
+      <w:r>
+        <w:t>Match records included detailed fixture information and scoring data.</w:t>
+      </w:r>
+    </w:p>
+    <w:p>
+      <w:pPr>
+        <w:pStyle w:val="BulletItemsLast"/>
+      </w:pPr>
+      <w:proofErr w:type="spellStart"/>
+      <w:r>
+        <w:t>TeamMatchStat</w:t>
+      </w:r>
+      <w:proofErr w:type="spellEnd"/>
+      <w:r>
+        <w:t xml:space="preserve"> entries aggregated key performance metrics like tackles, turnovers, and scrums.</w:t>
+      </w:r>
+    </w:p>
+    <w:p>
+      <w:pPr>
+        <w:pStyle w:val="Paragraph"/>
+      </w:pPr>
+      <w:r>
+        <w:t>Overall, the Django ORM (Object Relational Mapper) provided a flexible and scalable foundation for data operations.</w:t>
+      </w:r>
+    </w:p>
+    <w:p>
+      <w:pPr>
         <w:pStyle w:val="Heading2"/>
         <w:rPr>
           <w:rFonts w:ascii="Times New Roman" w:hAnsi="Times New Roman" w:cs="Times New Roman"/>
@@ -18224,6 +18555,48 @@
         <w:t>Architecture</w:t>
       </w:r>
       <w:bookmarkEnd w:id="70"/>
+    </w:p>
+    <w:p>
+      <w:pPr>
+        <w:pStyle w:val="Paragraph"/>
+      </w:pPr>
+      <w:r>
+        <w:t>The final system architecture consisted of:</w:t>
+      </w:r>
+    </w:p>
+    <w:p>
+      <w:pPr>
+        <w:pStyle w:val="BulletItemsLast"/>
+      </w:pPr>
+      <w:r>
+        <w:t>Backend: Django REST Framework provided APIs for players, teams, matches, and statistics.</w:t>
+      </w:r>
+    </w:p>
+    <w:p>
+      <w:pPr>
+        <w:pStyle w:val="BulletItemsLast"/>
+      </w:pPr>
+      <w:r>
+        <w:t>Frontend: A React-based Single Page Application (SPA) rendered dashboards, visualizations, and detailed views.</w:t>
+      </w:r>
+    </w:p>
+    <w:p>
+      <w:pPr>
+        <w:pStyle w:val="BulletItemsLast"/>
+      </w:pPr>
+      <w:r>
+        <w:t>Database: SQLite was used for rapid development, with future migration to PostgreSQL considered for scalability.</w:t>
+      </w:r>
+    </w:p>
+    <w:p>
+      <w:pPr>
+        <w:pStyle w:val="Paragraph"/>
+      </w:pPr>
+    </w:p>
+    <w:p>
+      <w:pPr>
+        <w:pStyle w:val="Paragraph"/>
+      </w:pPr>
     </w:p>
     <w:p>
       <w:pPr>
@@ -18241,72 +18614,544 @@
         <w:rPr>
           <w:rFonts w:ascii="Times New Roman" w:hAnsi="Times New Roman" w:cs="Times New Roman"/>
         </w:rPr>
+        <w:lastRenderedPageBreak/>
         <w:t>Object Identification</w:t>
       </w:r>
       <w:bookmarkEnd w:id="71"/>
     </w:p>
     <w:p>
       <w:pPr>
+        <w:pStyle w:val="Paragraph"/>
+      </w:pPr>
+      <w:r>
+        <w:t>The following key objects and their relationships were identified:</w:t>
+      </w:r>
+    </w:p>
+    <w:p>
+      <w:pPr>
+        <w:pStyle w:val="BulletItemsLast"/>
+      </w:pPr>
+      <w:r>
+        <w:t>Team: Related to matches (home and away), standings, and team match statistics.</w:t>
+      </w:r>
+    </w:p>
+    <w:p>
+      <w:pPr>
+        <w:pStyle w:val="BulletItemsLast"/>
+      </w:pPr>
+      <w:r>
+        <w:t xml:space="preserve">Player: Linked to </w:t>
+      </w:r>
+      <w:proofErr w:type="spellStart"/>
+      <w:r>
+        <w:t>PlayerMatchStat</w:t>
+      </w:r>
+      <w:proofErr w:type="spellEnd"/>
+      <w:r>
+        <w:t xml:space="preserve"> and their associated team (club).</w:t>
+      </w:r>
+    </w:p>
+    <w:p>
+      <w:pPr>
+        <w:pStyle w:val="BulletItemsLast"/>
+      </w:pPr>
+      <w:r>
+        <w:t>Match: Connected to teams and included real-time scores and metadata.</w:t>
+      </w:r>
+    </w:p>
+    <w:p>
+      <w:pPr>
+        <w:pStyle w:val="Paragraph"/>
+      </w:pPr>
+      <w:r>
+        <w:t>Each object was carefully normalized to avoid redundancy and support efficient queries.</w:t>
+      </w:r>
+    </w:p>
+    <w:p>
+      <w:pPr>
         <w:pStyle w:val="Heading2"/>
         <w:rPr>
           <w:rFonts w:ascii="Times New Roman" w:hAnsi="Times New Roman" w:cs="Times New Roman"/>
         </w:rPr>
       </w:pPr>
-      <w:bookmarkStart w:id="72" w:name="_Toc193200364"/>
-      <w:r>
-        <w:rPr>
-          <w:rFonts w:ascii="Times New Roman" w:hAnsi="Times New Roman" w:cs="Times New Roman"/>
-        </w:rPr>
-        <w:t>Machine Learning</w:t>
+      <w:bookmarkStart w:id="72" w:name="_Toc193200365"/>
+      <w:r>
+        <w:rPr>
+          <w:rFonts w:ascii="Times New Roman" w:hAnsi="Times New Roman" w:cs="Times New Roman"/>
+        </w:rPr>
+        <w:t>Conclusion</w:t>
       </w:r>
       <w:bookmarkEnd w:id="72"/>
     </w:p>
     <w:p>
       <w:pPr>
+        <w:pStyle w:val="Paragraph"/>
+      </w:pPr>
+      <w:r>
+        <w:t xml:space="preserve">This </w:t>
+      </w:r>
+      <w:r>
+        <w:t>chapter outlined the project’s execution across data design, system architecture, and feature development.</w:t>
+      </w:r>
+    </w:p>
+    <w:p>
+      <w:pPr>
+        <w:pStyle w:val="Paragraph"/>
+      </w:pPr>
+      <w:r>
+        <w:t>Despite limitations in live data availability and time for machine learning experimentation, the project successfully achieved:</w:t>
+      </w:r>
+    </w:p>
+    <w:p>
+      <w:pPr>
+        <w:pStyle w:val="BulletItemsLast"/>
+      </w:pPr>
+      <w:r>
+        <w:t>A functioning, interactive rugby analytics platform.</w:t>
+      </w:r>
+    </w:p>
+    <w:p>
+      <w:pPr>
+        <w:pStyle w:val="BulletItemsLast"/>
+      </w:pPr>
+      <w:r>
+        <w:t>A scalable backend and frontend architecture.</w:t>
+      </w:r>
+    </w:p>
+    <w:p>
+      <w:pPr>
+        <w:pStyle w:val="BulletItemsLast"/>
+      </w:pPr>
+      <w:r>
+        <w:t>A foundation for future real-time updates and predictive analytics.</w:t>
+      </w:r>
+    </w:p>
+    <w:p>
+      <w:pPr>
+        <w:pStyle w:val="Heading1"/>
+        <w:rPr>
+          <w:rFonts w:ascii="Times New Roman" w:hAnsi="Times New Roman" w:cs="Times New Roman"/>
+        </w:rPr>
+      </w:pPr>
+      <w:bookmarkStart w:id="73" w:name="_Toc193200366"/>
+      <w:r>
+        <w:rPr>
+          <w:rFonts w:ascii="Times New Roman" w:hAnsi="Times New Roman" w:cs="Times New Roman"/>
+        </w:rPr>
+        <w:lastRenderedPageBreak/>
+        <w:t>Conclusion and Recommendations</w:t>
+      </w:r>
+      <w:bookmarkEnd w:id="73"/>
+    </w:p>
+    <w:p>
+      <w:pPr>
         <w:pStyle w:val="Heading2"/>
         <w:rPr>
           <w:rFonts w:ascii="Times New Roman" w:hAnsi="Times New Roman" w:cs="Times New Roman"/>
         </w:rPr>
       </w:pPr>
-      <w:bookmarkStart w:id="73" w:name="_Toc193200365"/>
+      <w:bookmarkStart w:id="74" w:name="_Toc193200369"/>
       <w:r>
         <w:rPr>
           <w:rFonts w:ascii="Times New Roman" w:hAnsi="Times New Roman" w:cs="Times New Roman"/>
         </w:rPr>
         <w:t>Conclusion</w:t>
       </w:r>
-      <w:bookmarkEnd w:id="73"/>
+      <w:bookmarkEnd w:id="74"/>
     </w:p>
     <w:p>
       <w:pPr>
         <w:pStyle w:val="Paragraph"/>
-      </w:pPr>
-      <w:r>
-        <w:t>This chapter has outlined the …</w:t>
-      </w:r>
-    </w:p>
-    <w:p>
-      <w:pPr>
-        <w:pStyle w:val="Heading1"/>
-        <w:rPr>
-          <w:rFonts w:ascii="Times New Roman" w:hAnsi="Times New Roman" w:cs="Times New Roman"/>
-        </w:rPr>
-      </w:pPr>
-      <w:bookmarkStart w:id="74" w:name="_Toc193200366"/>
-      <w:r>
-        <w:rPr>
-          <w:rFonts w:ascii="Times New Roman" w:hAnsi="Times New Roman" w:cs="Times New Roman"/>
-        </w:rPr>
+        <w:rPr>
+          <w:lang w:val="en-US"/>
+        </w:rPr>
+      </w:pPr>
+      <w:r>
+        <w:rPr>
+          <w:lang w:val="en-US"/>
+        </w:rPr>
+        <w:t>The aim of this project was to develop a web-based analytics platform dedicated to rugby, capable of collecting, processing, and visualizing player and team performance data in an accessible and interactive manner.</w:t>
+      </w:r>
+    </w:p>
+    <w:p>
+      <w:pPr>
+        <w:pStyle w:val="Paragraph"/>
+        <w:rPr>
+          <w:lang w:val="en-US"/>
+        </w:rPr>
+      </w:pPr>
+      <w:r>
+        <w:rPr>
+          <w:lang w:val="en-US"/>
+        </w:rPr>
+        <w:t>The project achieved several key milestones:</w:t>
+      </w:r>
+    </w:p>
+    <w:p>
+      <w:pPr>
+        <w:pStyle w:val="BulletItemsLast"/>
+        <w:rPr>
+          <w:lang w:val="en-US"/>
+        </w:rPr>
+      </w:pPr>
+      <w:r>
+        <w:rPr>
+          <w:lang w:val="en-US"/>
+        </w:rPr>
+        <w:t>A fully functioning backend powered by Django and RESTful APIs.</w:t>
+      </w:r>
+    </w:p>
+    <w:p>
+      <w:pPr>
+        <w:pStyle w:val="BulletItemsLast"/>
+        <w:rPr>
+          <w:lang w:val="en-US"/>
+        </w:rPr>
+      </w:pPr>
+      <w:r>
+        <w:rPr>
+          <w:lang w:val="en-US"/>
+        </w:rPr>
+        <w:t>A React-based frontend that dynamically displays players, team stats, match results, and performance visualizations.</w:t>
+      </w:r>
+    </w:p>
+    <w:p>
+      <w:pPr>
+        <w:pStyle w:val="BulletItemsLast"/>
+        <w:rPr>
+          <w:lang w:val="en-US"/>
+        </w:rPr>
+      </w:pPr>
+      <w:r>
+        <w:rPr>
+          <w:lang w:val="en-US"/>
+        </w:rPr>
+        <w:t>Custom visualizations, including doughnut charts and stat tables, tailored to rugby performance indicators.</w:t>
+      </w:r>
+    </w:p>
+    <w:p>
+      <w:pPr>
+        <w:pStyle w:val="BulletItemsLast"/>
+        <w:rPr>
+          <w:lang w:val="en-US"/>
+        </w:rPr>
+      </w:pPr>
+      <w:r>
+        <w:rPr>
+          <w:lang w:val="en-US"/>
+        </w:rPr>
+        <w:t>Ethical considerations were respected during web scraping by adhering to guidelines set by data providers.</w:t>
+      </w:r>
+    </w:p>
+    <w:p>
+      <w:pPr>
+        <w:pStyle w:val="Heading2"/>
+        <w:rPr>
+          <w:rFonts w:ascii="Times New Roman" w:hAnsi="Times New Roman" w:cs="Times New Roman"/>
+        </w:rPr>
+      </w:pPr>
+      <w:r>
+        <w:rPr>
+          <w:rFonts w:ascii="Times New Roman" w:hAnsi="Times New Roman" w:cs="Times New Roman"/>
+        </w:rPr>
+        <w:t>L</w:t>
+      </w:r>
+      <w:r>
+        <w:rPr>
+          <w:rFonts w:ascii="Times New Roman" w:hAnsi="Times New Roman" w:cs="Times New Roman"/>
+        </w:rPr>
+        <w:t>imitations</w:t>
+      </w:r>
+    </w:p>
+    <w:p>
+      <w:pPr>
+        <w:pStyle w:val="Paragraph"/>
+      </w:pPr>
+      <w:r>
+        <w:t>While the platform demonstrates strong core functionality, some limitations were encountered:</w:t>
+      </w:r>
+    </w:p>
+    <w:p>
+      <w:pPr>
+        <w:pStyle w:val="BulletItemsLast"/>
+      </w:pPr>
+      <w:r>
+        <w:t>Lack of consistent, structured public APIs for rugby meant much of the data had to be manually input or scraped, reducing scalability.</w:t>
+      </w:r>
+    </w:p>
+    <w:p>
+      <w:pPr>
+        <w:pStyle w:val="BulletItemsLast"/>
+      </w:pPr>
+      <w:r>
+        <w:t>Real-time updates were not fully implemented due to time constraints and ethical limits on live scraping.</w:t>
+      </w:r>
+    </w:p>
+    <w:p>
+      <w:pPr>
+        <w:pStyle w:val="BulletItemsLast"/>
+      </w:pPr>
+      <w:r>
+        <w:t>Machine learning features were not deployed, although data pipelines for future use were established.</w:t>
+      </w:r>
+    </w:p>
+    <w:p>
+      <w:pPr>
+        <w:pStyle w:val="Paragraph"/>
+      </w:pPr>
+      <w:r>
+        <w:t>Additionally, testing revealed areas where data coverage or frontend responsiveness could be improved</w:t>
+      </w:r>
+      <w:r>
+        <w:t xml:space="preserve"> although I added ca</w:t>
+      </w:r>
+      <w:r>
+        <w:t>shing the initial load could be improved</w:t>
+      </w:r>
+      <w:r>
+        <w:t>.</w:t>
+      </w:r>
+    </w:p>
+    <w:p>
+      <w:pPr>
+        <w:pStyle w:val="Heading2"/>
+        <w:rPr>
+          <w:rFonts w:ascii="Times New Roman" w:hAnsi="Times New Roman" w:cs="Times New Roman"/>
+        </w:rPr>
+      </w:pPr>
+      <w:r>
+        <w:rPr>
+          <w:rFonts w:ascii="Times New Roman" w:hAnsi="Times New Roman" w:cs="Times New Roman"/>
+        </w:rPr>
+        <w:t>Recommendations</w:t>
+      </w:r>
+    </w:p>
+    <w:p>
+      <w:pPr>
+        <w:pStyle w:val="Paragraph"/>
+      </w:pPr>
+    </w:p>
+    <w:p>
+      <w:pPr>
+        <w:pStyle w:val="BulletItems"/>
+      </w:pPr>
+      <w:r>
         <w:lastRenderedPageBreak/>
-        <w:t xml:space="preserve">NOT Implemented </w:t>
-      </w:r>
-      <w:r>
-        <w:rPr>
-          <w:rFonts w:ascii="Times New Roman" w:hAnsi="Times New Roman" w:cs="Times New Roman"/>
-        </w:rPr>
-        <w:t>Conclusion and Recommendations</w:t>
-      </w:r>
-      <w:bookmarkEnd w:id="74"/>
+        <w:t>Machine Learning Integration</w:t>
+      </w:r>
+    </w:p>
+    <w:p>
+      <w:pPr>
+        <w:pStyle w:val="BulletItems"/>
+        <w:numPr>
+          <w:ilvl w:val="0"/>
+          <w:numId w:val="0"/>
+        </w:numPr>
+        <w:ind w:left="357"/>
+      </w:pPr>
+      <w:r>
+        <w:t>Now that clean, structured data exists, integrating models for:</w:t>
+      </w:r>
+    </w:p>
+    <w:p>
+      <w:pPr>
+        <w:pStyle w:val="BulletItemsLast"/>
+        <w:numPr>
+          <w:ilvl w:val="1"/>
+          <w:numId w:val="11"/>
+        </w:numPr>
+      </w:pPr>
+      <w:r>
+        <w:t>Match outcome prediction,</w:t>
+      </w:r>
+    </w:p>
+    <w:p>
+      <w:pPr>
+        <w:pStyle w:val="BulletItemsLast"/>
+        <w:numPr>
+          <w:ilvl w:val="1"/>
+          <w:numId w:val="11"/>
+        </w:numPr>
+      </w:pPr>
+      <w:r>
+        <w:t>Player form analysis, and</w:t>
+      </w:r>
+    </w:p>
+    <w:p>
+      <w:pPr>
+        <w:pStyle w:val="BulletItemsLast"/>
+        <w:numPr>
+          <w:ilvl w:val="1"/>
+          <w:numId w:val="11"/>
+        </w:numPr>
+      </w:pPr>
+      <w:r>
+        <w:t>Injury risk assessment</w:t>
+      </w:r>
+      <w:r>
+        <w:t xml:space="preserve"> </w:t>
+      </w:r>
+      <w:r>
+        <w:t>would add significant value.</w:t>
+      </w:r>
+    </w:p>
+    <w:p>
+      <w:pPr>
+        <w:pStyle w:val="BulletItems"/>
+      </w:pPr>
+      <w:r>
+        <w:lastRenderedPageBreak/>
+        <w:t>Live Data API Partnerships</w:t>
+      </w:r>
+    </w:p>
+    <w:p>
+      <w:pPr>
+        <w:pStyle w:val="BulletItems"/>
+        <w:numPr>
+          <w:ilvl w:val="0"/>
+          <w:numId w:val="0"/>
+        </w:numPr>
+        <w:ind w:left="357"/>
+      </w:pPr>
+      <w:r>
+        <w:t xml:space="preserve">To ensure scalability and legality, partnerships with official data providers (e.g. </w:t>
+      </w:r>
+      <w:proofErr w:type="spellStart"/>
+      <w:r>
+        <w:t>Opta</w:t>
+      </w:r>
+      <w:proofErr w:type="spellEnd"/>
+      <w:r>
+        <w:t xml:space="preserve"> or URC) would provide structured, real-time match data, enabling advanced features like live dashboards.</w:t>
+      </w:r>
+    </w:p>
+    <w:p>
+      <w:pPr>
+        <w:pStyle w:val="BulletItems"/>
+      </w:pPr>
+      <w:r>
+        <w:t>Expand Visualizations</w:t>
+      </w:r>
+    </w:p>
+    <w:p>
+      <w:pPr>
+        <w:pStyle w:val="BulletItems"/>
+        <w:numPr>
+          <w:ilvl w:val="0"/>
+          <w:numId w:val="0"/>
+        </w:numPr>
+        <w:ind w:left="357"/>
+      </w:pPr>
+      <w:r>
+        <w:t>Add:</w:t>
+      </w:r>
+    </w:p>
+    <w:p>
+      <w:pPr>
+        <w:pStyle w:val="BulletItems"/>
+        <w:numPr>
+          <w:ilvl w:val="1"/>
+          <w:numId w:val="11"/>
+        </w:numPr>
+      </w:pPr>
+      <w:r>
+        <w:t>Heat maps for player positioning,</w:t>
+      </w:r>
+    </w:p>
+    <w:p>
+      <w:pPr>
+        <w:pStyle w:val="BulletItems"/>
+        <w:numPr>
+          <w:ilvl w:val="1"/>
+          <w:numId w:val="11"/>
+        </w:numPr>
+      </w:pPr>
+      <w:r>
+        <w:t>Time-series graphs for team form,</w:t>
+      </w:r>
+    </w:p>
+    <w:p>
+      <w:pPr>
+        <w:pStyle w:val="BulletItems"/>
+        <w:numPr>
+          <w:ilvl w:val="1"/>
+          <w:numId w:val="11"/>
+        </w:numPr>
+      </w:pPr>
+      <w:r>
+        <w:t>Head-to-head comparison charts between teams.</w:t>
+      </w:r>
+    </w:p>
+    <w:p>
+      <w:pPr>
+        <w:pStyle w:val="BulletItems"/>
+        <w:numPr>
+          <w:ilvl w:val="0"/>
+          <w:numId w:val="0"/>
+        </w:numPr>
+        <w:ind w:left="357"/>
+      </w:pPr>
+      <w:r>
+        <w:t>These additions would enhance interactivity and insight.</w:t>
+      </w:r>
+    </w:p>
+    <w:p>
+      <w:pPr>
+        <w:pStyle w:val="BulletItems"/>
+      </w:pPr>
+      <w:r>
+        <w:t>Deploy Publicly</w:t>
+      </w:r>
+    </w:p>
+    <w:p>
+      <w:pPr>
+        <w:pStyle w:val="BulletItems"/>
+        <w:numPr>
+          <w:ilvl w:val="0"/>
+          <w:numId w:val="0"/>
+        </w:numPr>
+        <w:ind w:left="357"/>
+      </w:pPr>
+      <w:r>
+        <w:t>Deploy the platform on a cloud environment (e.g. Heroku, Render, or AWS) and containerize using Docker for portability</w:t>
+      </w:r>
+      <w:r>
+        <w:t>.</w:t>
+      </w:r>
+    </w:p>
+    <w:p>
+      <w:pPr>
+        <w:pStyle w:val="BulletItems"/>
+      </w:pPr>
+      <w:r>
+        <w:t>Improve Mobile Responsiveness</w:t>
+      </w:r>
+    </w:p>
+    <w:p>
+      <w:pPr>
+        <w:pStyle w:val="BulletItems"/>
+        <w:numPr>
+          <w:ilvl w:val="0"/>
+          <w:numId w:val="0"/>
+        </w:numPr>
+        <w:ind w:left="357"/>
+      </w:pPr>
+      <w:r>
+        <w:t>Although desktop responsiveness was tested, further refinement for mobile and tablet displays would ensure a broader reach</w:t>
+      </w:r>
+      <w:r>
+        <w:t>.</w:t>
+      </w:r>
+    </w:p>
+    <w:p>
+      <w:pPr>
+        <w:pStyle w:val="BulletItems"/>
+        <w:numPr>
+          <w:ilvl w:val="0"/>
+          <w:numId w:val="0"/>
+        </w:numPr>
+        <w:ind w:left="357"/>
+      </w:pPr>
     </w:p>
     <w:p>
       <w:pPr>
@@ -18315,132 +19160,43 @@
           <w:rFonts w:ascii="Times New Roman" w:hAnsi="Times New Roman" w:cs="Times New Roman"/>
         </w:rPr>
       </w:pPr>
-      <w:bookmarkStart w:id="75" w:name="_Toc193200367"/>
-      <w:r>
-        <w:rPr>
-          <w:rFonts w:ascii="Times New Roman" w:hAnsi="Times New Roman" w:cs="Times New Roman"/>
-        </w:rPr>
-        <w:t>Machine Learning</w:t>
-      </w:r>
-      <w:bookmarkEnd w:id="75"/>
-    </w:p>
-    <w:p>
-      <w:pPr>
-        <w:pStyle w:val="Heading3"/>
-        <w:rPr>
-          <w:rFonts w:ascii="Times New Roman" w:hAnsi="Times New Roman" w:cs="Times New Roman"/>
-        </w:rPr>
-      </w:pPr>
-      <w:bookmarkStart w:id="76" w:name="_Toc193200368"/>
-      <w:r>
-        <w:rPr>
-          <w:rFonts w:ascii="Times New Roman" w:hAnsi="Times New Roman" w:cs="Times New Roman"/>
-        </w:rPr>
-        <w:t>Garbage in, likely garbage out</w:t>
-      </w:r>
-      <w:bookmarkEnd w:id="76"/>
-    </w:p>
-    <w:p>
-      <w:pPr>
-        <w:pStyle w:val="Heading2"/>
-        <w:rPr>
-          <w:rFonts w:ascii="Times New Roman" w:hAnsi="Times New Roman" w:cs="Times New Roman"/>
-        </w:rPr>
-      </w:pPr>
-      <w:bookmarkStart w:id="77" w:name="_Toc193200369"/>
-      <w:r>
-        <w:rPr>
-          <w:rFonts w:ascii="Times New Roman" w:hAnsi="Times New Roman" w:cs="Times New Roman"/>
-        </w:rPr>
-        <w:t>Conclusion</w:t>
-      </w:r>
-      <w:bookmarkEnd w:id="77"/>
+      <w:r>
+        <w:rPr>
+          <w:rFonts w:ascii="Times New Roman" w:hAnsi="Times New Roman" w:cs="Times New Roman"/>
+        </w:rPr>
+        <w:t>Final Reflection</w:t>
+      </w:r>
     </w:p>
     <w:p>
       <w:pPr>
         <w:pStyle w:val="Paragraph"/>
-        <w:rPr>
-          <w:lang w:val="en-US"/>
-        </w:rPr>
-      </w:pPr>
-      <w:r>
-        <w:rPr>
-          <w:lang w:val="en-US"/>
-        </w:rPr>
-        <w:t>This chapter will begin by outlining the (cf. 1.1) for the purpose of writing a Report for a Project and outlining paragraphs.</w:t>
-      </w:r>
-    </w:p>
-    <w:p>
-      <w:pPr>
-        <w:pStyle w:val="Heading2"/>
-        <w:rPr>
-          <w:rFonts w:ascii="Times New Roman" w:hAnsi="Times New Roman" w:cs="Times New Roman"/>
-        </w:rPr>
-      </w:pPr>
-      <w:bookmarkStart w:id="78" w:name="_Toc193200370"/>
-      <w:r>
-        <w:rPr>
-          <w:rFonts w:ascii="Times New Roman" w:hAnsi="Times New Roman" w:cs="Times New Roman"/>
-        </w:rPr>
-        <w:t>Recommendations</w:t>
-      </w:r>
-      <w:bookmarkEnd w:id="78"/>
+      </w:pPr>
+      <w:r>
+        <w:t>This project provided valuable hands-on experience in full-stack web development, data engineering, and ethical data collection. From an academic standpoint, it bridged the gap between theoretical concepts and practical implementation. The knowledge and skills acquired throughout the development of this rugby analytics platform will serve as a strong foundation for future research, development, or professional work in data science and sports technology.</w:t>
+      </w:r>
+    </w:p>
+    <w:p>
+      <w:pPr>
+        <w:pStyle w:val="Paragraph"/>
+      </w:pPr>
+    </w:p>
+    <w:p>
+      <w:pPr>
+        <w:pStyle w:val="Paragraph"/>
+      </w:pPr>
+      <w:r>
+        <w:t>With a solid architecture and clear expansion roadmap, this platform stands as a promising step toward more advanced, ethical, and accessible analytics in the sport of rugby.</w:t>
+      </w:r>
     </w:p>
     <w:p>
       <w:pPr>
         <w:pStyle w:val="BulletItems"/>
-      </w:pPr>
-      <w:r>
-        <w:t>This chapter will begin by outlining the (cf. 1.1) for the purpose of writing a Report for a Project and outlining paragraphs.</w:t>
-      </w:r>
-    </w:p>
-    <w:p>
-      <w:pPr>
-        <w:pStyle w:val="BulletItems"/>
-      </w:pPr>
-      <w:r>
-        <w:t>This chapter will begin by outlining the (cf. 1.1) for the purpose of writing a Report for a Project and outlining paragraphs.</w:t>
-      </w:r>
-    </w:p>
-    <w:p>
-      <w:pPr>
-        <w:pStyle w:val="BulletItems"/>
-      </w:pPr>
-      <w:r>
-        <w:t>This chapter will begin by outlining the (cf. 1.1) for the purpose of writing a Report for a Project and outlining paragraphs.</w:t>
-      </w:r>
-    </w:p>
-    <w:p>
-      <w:pPr>
-        <w:pStyle w:val="BulletItems"/>
-      </w:pPr>
-      <w:r>
-        <w:t>This chapter will begin by outlining the (cf. 1.1) for the purpose of writing a Report for a Project and outlining paragraphs.</w:t>
-      </w:r>
-    </w:p>
-    <w:p>
-      <w:pPr>
-        <w:pStyle w:val="BulletItems"/>
-      </w:pPr>
-      <w:r>
-        <w:t>This chapter will begin by outlining the (cf. 1.1) for the purpose of writing a Report for a Project and outlining paragraphs.</w:t>
-      </w:r>
-    </w:p>
-    <w:p>
-      <w:pPr>
-        <w:pStyle w:val="BulletItems"/>
-      </w:pPr>
-      <w:r>
-        <w:t>This chapter will begin by outlining the (cf. 1.1) for the purpose of writing a Report for a Project and outlining paragraphs.</w:t>
-      </w:r>
-    </w:p>
-    <w:p>
-      <w:pPr>
-        <w:pStyle w:val="BulletItemsLast"/>
-      </w:pPr>
-      <w:r>
-        <w:t>This chapter will begin by outlining the (cf. 1.1) for the purpose of writing a Report for a Project and outlining paragraphs.</w:t>
-      </w:r>
+        <w:numPr>
+          <w:ilvl w:val="0"/>
+          <w:numId w:val="0"/>
+        </w:numPr>
+        <w:ind w:left="357"/>
+      </w:pPr>
     </w:p>
     <w:sdt>
       <w:sdtPr>
@@ -18458,7 +19214,6 @@
           <w:docPartUnique/>
         </w:docPartObj>
       </w:sdtPr>
-      <w:sdtEndPr/>
       <w:sdtContent>
         <w:p>
           <w:pPr>
@@ -18473,7 +19228,6 @@
             <w:id w:val="-1334527684"/>
             <w:bibliography/>
           </w:sdtPr>
-          <w:sdtEndPr/>
           <w:sdtContent>
             <w:p>
               <w:pPr>
@@ -18669,462 +19423,13 @@
     </w:p>
     <w:p>
       <w:pPr>
-        <w:pStyle w:val="Heading1Numberless"/>
-        <w:rPr>
-          <w:rFonts w:ascii="Times New Roman" w:hAnsi="Times New Roman" w:cs="Times New Roman"/>
-        </w:rPr>
-      </w:pPr>
-      <w:bookmarkStart w:id="79" w:name="_Toc193200372"/>
-      <w:r>
-        <w:rPr>
-          <w:rFonts w:ascii="Times New Roman" w:hAnsi="Times New Roman" w:cs="Times New Roman"/>
-        </w:rPr>
-        <w:lastRenderedPageBreak/>
-        <w:t>Glossary</w:t>
-      </w:r>
-      <w:bookmarkEnd w:id="79"/>
-    </w:p>
-    <w:tbl>
-      <w:tblPr>
-        <w:tblW w:w="0" w:type="auto"/>
-        <w:tblBorders>
-          <w:top w:val="single" w:sz="2" w:space="0" w:color="C9C9C9"/>
-          <w:bottom w:val="single" w:sz="2" w:space="0" w:color="C9C9C9"/>
-          <w:insideH w:val="single" w:sz="2" w:space="0" w:color="C9C9C9"/>
-          <w:insideV w:val="single" w:sz="2" w:space="0" w:color="C9C9C9"/>
-        </w:tblBorders>
-        <w:tblLook w:val="04A0" w:firstRow="1" w:lastRow="0" w:firstColumn="1" w:lastColumn="0" w:noHBand="0" w:noVBand="1"/>
-      </w:tblPr>
-      <w:tblGrid>
-        <w:gridCol w:w="2327"/>
-        <w:gridCol w:w="6460"/>
-      </w:tblGrid>
-      <w:tr>
-        <w:tc>
-          <w:tcPr>
-            <w:tcW w:w="2376" w:type="dxa"/>
-            <w:tcBorders>
-              <w:top w:val="nil"/>
-              <w:bottom w:val="single" w:sz="12" w:space="0" w:color="C9C9C9"/>
-              <w:right w:val="nil"/>
-            </w:tcBorders>
-            <w:shd w:val="clear" w:color="auto" w:fill="FFFFFF"/>
-          </w:tcPr>
-          <w:p>
-            <w:pPr>
-              <w:pStyle w:val="GlosseryTerms"/>
-            </w:pPr>
-          </w:p>
-        </w:tc>
-        <w:tc>
-          <w:tcPr>
-            <w:tcW w:w="6627" w:type="dxa"/>
-            <w:tcBorders>
-              <w:top w:val="nil"/>
-              <w:left w:val="nil"/>
-              <w:bottom w:val="single" w:sz="12" w:space="0" w:color="C9C9C9"/>
-            </w:tcBorders>
-            <w:shd w:val="clear" w:color="auto" w:fill="FFFFFF"/>
-          </w:tcPr>
-          <w:p>
-            <w:pPr>
-              <w:pStyle w:val="Paragraph"/>
-            </w:pPr>
-          </w:p>
-        </w:tc>
-      </w:tr>
-      <w:tr>
-        <w:tc>
-          <w:tcPr>
-            <w:tcW w:w="2376" w:type="dxa"/>
-            <w:shd w:val="clear" w:color="auto" w:fill="EDEDED"/>
-          </w:tcPr>
-          <w:p>
-            <w:pPr>
-              <w:pStyle w:val="GlosseryTerms"/>
-            </w:pPr>
-            <w:r>
-              <w:t>Term 1</w:t>
-            </w:r>
-          </w:p>
-        </w:tc>
-        <w:tc>
-          <w:tcPr>
-            <w:tcW w:w="6627" w:type="dxa"/>
-            <w:shd w:val="clear" w:color="auto" w:fill="EDEDED"/>
-          </w:tcPr>
-          <w:p>
-            <w:pPr>
-              <w:pStyle w:val="Paragraph"/>
-            </w:pPr>
-            <w:r>
-              <w:t>This chapter will begin by outlining the (cf. 1.1) for the purpose of writing a Report for a Project and outlining paragraphs</w:t>
-            </w:r>
-          </w:p>
-        </w:tc>
-      </w:tr>
-      <w:tr>
-        <w:tc>
-          <w:tcPr>
-            <w:tcW w:w="2376" w:type="dxa"/>
-            <w:shd w:val="clear" w:color="auto" w:fill="auto"/>
-          </w:tcPr>
-          <w:p>
-            <w:pPr>
-              <w:pStyle w:val="GlosseryTerms"/>
-            </w:pPr>
-            <w:r>
-              <w:t>Term 1</w:t>
-            </w:r>
-          </w:p>
-        </w:tc>
-        <w:tc>
-          <w:tcPr>
-            <w:tcW w:w="6627" w:type="dxa"/>
-            <w:shd w:val="clear" w:color="auto" w:fill="auto"/>
-          </w:tcPr>
-          <w:p>
-            <w:pPr>
-              <w:pStyle w:val="Paragraph"/>
-            </w:pPr>
-            <w:r>
-              <w:t>This chapter will begin by outlining the (cf. 1.1) for the purpose of writing a Report for a Project and outlining paragraphs</w:t>
-            </w:r>
-          </w:p>
-        </w:tc>
-      </w:tr>
-      <w:tr>
-        <w:tc>
-          <w:tcPr>
-            <w:tcW w:w="2376" w:type="dxa"/>
-            <w:shd w:val="clear" w:color="auto" w:fill="EDEDED"/>
-          </w:tcPr>
-          <w:p>
-            <w:pPr>
-              <w:pStyle w:val="GlosseryTerms"/>
-            </w:pPr>
-            <w:r>
-              <w:t>Term 1</w:t>
-            </w:r>
-          </w:p>
-        </w:tc>
-        <w:tc>
-          <w:tcPr>
-            <w:tcW w:w="6627" w:type="dxa"/>
-            <w:shd w:val="clear" w:color="auto" w:fill="EDEDED"/>
-          </w:tcPr>
-          <w:p>
-            <w:pPr>
-              <w:pStyle w:val="Paragraph"/>
-            </w:pPr>
-            <w:r>
-              <w:t>This chapter will begin by outlining the (cf. 1.1) for the purpose of writing a Report for a Project and outlining paragraphs</w:t>
-            </w:r>
-          </w:p>
-        </w:tc>
-      </w:tr>
-    </w:tbl>
-    <w:p>
-      <w:pPr>
         <w:pStyle w:val="Paragraph"/>
       </w:pPr>
     </w:p>
     <w:p>
       <w:pPr>
-        <w:pStyle w:val="AppendixH1"/>
-        <w:rPr>
-          <w:rFonts w:ascii="Times New Roman" w:hAnsi="Times New Roman" w:cs="Times New Roman"/>
-        </w:rPr>
-      </w:pPr>
-      <w:bookmarkStart w:id="80" w:name="_Toc193200373"/>
-      <w:r>
-        <w:rPr>
-          <w:rFonts w:ascii="Times New Roman" w:hAnsi="Times New Roman" w:cs="Times New Roman"/>
-        </w:rPr>
-        <w:lastRenderedPageBreak/>
-        <w:t>Reflection</w:t>
-      </w:r>
-      <w:r>
-        <w:rPr>
-          <w:rFonts w:ascii="Times New Roman" w:hAnsi="Times New Roman" w:cs="Times New Roman"/>
-        </w:rPr>
-        <w:t>s</w:t>
-      </w:r>
-      <w:bookmarkEnd w:id="80"/>
-    </w:p>
-    <w:p>
-      <w:pPr>
-        <w:pStyle w:val="AppendixH2"/>
-        <w:rPr>
-          <w:rFonts w:ascii="Times New Roman" w:hAnsi="Times New Roman" w:cs="Times New Roman"/>
-        </w:rPr>
-      </w:pPr>
-      <w:bookmarkStart w:id="81" w:name="_Toc193200374"/>
-      <w:r>
-        <w:rPr>
-          <w:rFonts w:ascii="Times New Roman" w:hAnsi="Times New Roman" w:cs="Times New Roman"/>
-        </w:rPr>
-        <w:t>Report Structure</w:t>
-      </w:r>
-      <w:bookmarkEnd w:id="81"/>
-    </w:p>
-    <w:p>
-      <w:pPr>
         <w:pStyle w:val="Paragraph"/>
       </w:pPr>
-    </w:p>
-    <w:p>
-      <w:pPr>
-        <w:pStyle w:val="AppendixH1"/>
-        <w:rPr>
-          <w:rFonts w:ascii="Times New Roman" w:hAnsi="Times New Roman" w:cs="Times New Roman"/>
-        </w:rPr>
-      </w:pPr>
-      <w:bookmarkStart w:id="82" w:name="_Toc193200375"/>
-      <w:r>
-        <w:rPr>
-          <w:rFonts w:ascii="Times New Roman" w:hAnsi="Times New Roman" w:cs="Times New Roman"/>
-        </w:rPr>
-        <w:lastRenderedPageBreak/>
-        <w:t>Project Managemen</w:t>
-      </w:r>
-      <w:r>
-        <w:rPr>
-          <w:rFonts w:ascii="Times New Roman" w:hAnsi="Times New Roman" w:cs="Times New Roman"/>
-        </w:rPr>
-        <w:t>t</w:t>
-      </w:r>
-      <w:bookmarkEnd w:id="82"/>
-    </w:p>
-    <w:p>
-      <w:pPr>
-        <w:pStyle w:val="Paragraph"/>
-      </w:pPr>
-      <w:r>
-        <w:t>A few sentences about how the project was managed. A bit about the code, the document, the research, budget and timing, management frameworks and so on.</w:t>
-      </w:r>
-    </w:p>
-    <w:p>
-      <w:pPr>
-        <w:pStyle w:val="AppendixH2"/>
-        <w:rPr>
-          <w:rFonts w:ascii="Times New Roman" w:hAnsi="Times New Roman" w:cs="Times New Roman"/>
-        </w:rPr>
-      </w:pPr>
-      <w:bookmarkStart w:id="83" w:name="_Toc193200376"/>
-      <w:r>
-        <w:rPr>
-          <w:rFonts w:ascii="Times New Roman" w:hAnsi="Times New Roman" w:cs="Times New Roman"/>
-        </w:rPr>
-        <w:t>Report Structure</w:t>
-      </w:r>
-      <w:bookmarkEnd w:id="83"/>
-    </w:p>
-    <w:p>
-      <w:pPr>
-        <w:pStyle w:val="AppendixH2"/>
-        <w:rPr>
-          <w:rFonts w:ascii="Times New Roman" w:hAnsi="Times New Roman" w:cs="Times New Roman"/>
-        </w:rPr>
-      </w:pPr>
-      <w:bookmarkStart w:id="84" w:name="_Toc193200377"/>
-      <w:r>
-        <w:rPr>
-          <w:rFonts w:ascii="Times New Roman" w:hAnsi="Times New Roman" w:cs="Times New Roman"/>
-        </w:rPr>
-        <w:t>Code Style Guide</w:t>
-      </w:r>
-      <w:bookmarkEnd w:id="84"/>
-    </w:p>
-    <w:p>
-      <w:pPr>
-        <w:pStyle w:val="AppendixH3"/>
-        <w:rPr>
-          <w:rFonts w:ascii="Times New Roman" w:hAnsi="Times New Roman" w:cs="Times New Roman"/>
-        </w:rPr>
-      </w:pPr>
-      <w:bookmarkStart w:id="85" w:name="_Toc193200378"/>
-      <w:r>
-        <w:rPr>
-          <w:rFonts w:ascii="Times New Roman" w:hAnsi="Times New Roman" w:cs="Times New Roman"/>
-        </w:rPr>
-        <w:t>Naming conventions</w:t>
-      </w:r>
-      <w:bookmarkEnd w:id="85"/>
-    </w:p>
-    <w:p>
-      <w:pPr>
-        <w:pStyle w:val="AppendixH3"/>
-        <w:rPr>
-          <w:rFonts w:ascii="Times New Roman" w:hAnsi="Times New Roman" w:cs="Times New Roman"/>
-        </w:rPr>
-      </w:pPr>
-      <w:bookmarkStart w:id="86" w:name="_Toc193200379"/>
-      <w:r>
-        <w:rPr>
-          <w:rFonts w:ascii="Times New Roman" w:hAnsi="Times New Roman" w:cs="Times New Roman"/>
-        </w:rPr>
-        <w:t>Avoid magic constant numbers</w:t>
-      </w:r>
-      <w:bookmarkEnd w:id="86"/>
-    </w:p>
-    <w:p>
-      <w:pPr>
-        <w:pStyle w:val="AppendixH3"/>
-        <w:rPr>
-          <w:rFonts w:ascii="Times New Roman" w:hAnsi="Times New Roman" w:cs="Times New Roman"/>
-        </w:rPr>
-      </w:pPr>
-      <w:bookmarkStart w:id="87" w:name="_Toc193200380"/>
-      <w:r>
-        <w:rPr>
-          <w:rFonts w:ascii="Times New Roman" w:hAnsi="Times New Roman" w:cs="Times New Roman"/>
-        </w:rPr>
-        <w:t>Variable naming</w:t>
-      </w:r>
-      <w:bookmarkEnd w:id="87"/>
-    </w:p>
-    <w:p>
-      <w:pPr>
-        <w:pStyle w:val="AppendixH3"/>
-        <w:rPr>
-          <w:rFonts w:ascii="Times New Roman" w:hAnsi="Times New Roman" w:cs="Times New Roman"/>
-        </w:rPr>
-      </w:pPr>
-      <w:bookmarkStart w:id="88" w:name="_Toc193200381"/>
-      <w:r>
-        <w:rPr>
-          <w:rFonts w:ascii="Times New Roman" w:hAnsi="Times New Roman" w:cs="Times New Roman"/>
-        </w:rPr>
-        <w:t>Methods</w:t>
-      </w:r>
-      <w:bookmarkEnd w:id="88"/>
-    </w:p>
-    <w:p>
-      <w:pPr>
-        <w:pStyle w:val="AppendixH3"/>
-        <w:rPr>
-          <w:rFonts w:ascii="Times New Roman" w:hAnsi="Times New Roman" w:cs="Times New Roman"/>
-        </w:rPr>
-      </w:pPr>
-      <w:bookmarkStart w:id="89" w:name="_Toc193200382"/>
-      <w:r>
-        <w:rPr>
-          <w:rFonts w:ascii="Times New Roman" w:hAnsi="Times New Roman" w:cs="Times New Roman"/>
-        </w:rPr>
-        <w:t>Imports</w:t>
-      </w:r>
-      <w:bookmarkEnd w:id="89"/>
-    </w:p>
-    <w:p>
-      <w:pPr>
-        <w:pStyle w:val="AppendixH3"/>
-        <w:rPr>
-          <w:rFonts w:ascii="Times New Roman" w:hAnsi="Times New Roman" w:cs="Times New Roman"/>
-        </w:rPr>
-      </w:pPr>
-      <w:bookmarkStart w:id="90" w:name="_Toc193200383"/>
-      <w:r>
-        <w:rPr>
-          <w:rFonts w:ascii="Times New Roman" w:hAnsi="Times New Roman" w:cs="Times New Roman"/>
-        </w:rPr>
-        <w:t>Comments</w:t>
-      </w:r>
-      <w:bookmarkEnd w:id="90"/>
-    </w:p>
-    <w:p>
-      <w:pPr>
-        <w:pStyle w:val="AppendixH3"/>
-        <w:rPr>
-          <w:rFonts w:ascii="Times New Roman" w:hAnsi="Times New Roman" w:cs="Times New Roman"/>
-        </w:rPr>
-      </w:pPr>
-      <w:bookmarkStart w:id="91" w:name="_Toc193200384"/>
-      <w:r>
-        <w:rPr>
-          <w:rFonts w:ascii="Times New Roman" w:hAnsi="Times New Roman" w:cs="Times New Roman"/>
-        </w:rPr>
-        <w:t>Documentation</w:t>
-      </w:r>
-      <w:bookmarkEnd w:id="91"/>
-    </w:p>
-    <w:p>
-      <w:pPr>
-        <w:pStyle w:val="AppendixH3"/>
-        <w:rPr>
-          <w:rFonts w:ascii="Times New Roman" w:hAnsi="Times New Roman" w:cs="Times New Roman"/>
-        </w:rPr>
-      </w:pPr>
-      <w:bookmarkStart w:id="92" w:name="_Toc193200385"/>
-      <w:r>
-        <w:rPr>
-          <w:rFonts w:ascii="Times New Roman" w:hAnsi="Times New Roman" w:cs="Times New Roman"/>
-        </w:rPr>
-        <w:t>Classes</w:t>
-      </w:r>
-      <w:bookmarkEnd w:id="92"/>
-    </w:p>
-    <w:p>
-      <w:pPr>
-        <w:pStyle w:val="AppendixH3"/>
-        <w:rPr>
-          <w:rFonts w:ascii="Times New Roman" w:hAnsi="Times New Roman" w:cs="Times New Roman"/>
-        </w:rPr>
-      </w:pPr>
-      <w:bookmarkStart w:id="93" w:name="_Toc193200386"/>
-      <w:r>
-        <w:rPr>
-          <w:rFonts w:ascii="Times New Roman" w:hAnsi="Times New Roman" w:cs="Times New Roman"/>
-        </w:rPr>
-        <w:t>Spacing, Indentation</w:t>
-      </w:r>
-      <w:bookmarkEnd w:id="93"/>
-    </w:p>
-    <w:p>
-      <w:pPr>
-        <w:pStyle w:val="AppendixH3"/>
-        <w:rPr>
-          <w:rFonts w:ascii="Times New Roman" w:hAnsi="Times New Roman" w:cs="Times New Roman"/>
-        </w:rPr>
-      </w:pPr>
-      <w:bookmarkStart w:id="94" w:name="_Toc193200387"/>
-      <w:r>
-        <w:rPr>
-          <w:rFonts w:ascii="Times New Roman" w:hAnsi="Times New Roman" w:cs="Times New Roman"/>
-        </w:rPr>
-        <w:t>Literals</w:t>
-      </w:r>
-      <w:bookmarkEnd w:id="94"/>
-    </w:p>
-    <w:p>
-      <w:pPr>
-        <w:pStyle w:val="AppendixH1"/>
-        <w:rPr>
-          <w:rFonts w:ascii="Times New Roman" w:hAnsi="Times New Roman" w:cs="Times New Roman"/>
-        </w:rPr>
-      </w:pPr>
-      <w:bookmarkStart w:id="95" w:name="_Toc193200388"/>
-      <w:r>
-        <w:rPr>
-          <w:rFonts w:ascii="Times New Roman" w:hAnsi="Times New Roman" w:cs="Times New Roman"/>
-        </w:rPr>
-        <w:lastRenderedPageBreak/>
-        <w:t>Development Environment</w:t>
-      </w:r>
-      <w:bookmarkEnd w:id="95"/>
-    </w:p>
-    <w:p>
-      <w:pPr>
-        <w:rPr>
-          <w:rFonts w:ascii="Times New Roman" w:hAnsi="Times New Roman"/>
-        </w:rPr>
-      </w:pPr>
-      <w:r>
-        <w:rPr>
-          <w:rFonts w:ascii="Times New Roman" w:hAnsi="Times New Roman"/>
-        </w:rPr>
-        <w:t>Final Year Project Thesis Compilation - Content to be added programmatically.</w:t>
-      </w:r>
     </w:p>
     <w:p>
       <w:pPr>
@@ -19759,7 +20064,6 @@
         <w:docPartUnique/>
       </w:docPartObj>
     </w:sdtPr>
-    <w:sdtEndPr/>
     <w:sdtContent>
       <w:sdt>
         <w:sdtPr>
@@ -19769,7 +20073,6 @@
             <w:docPartUnique/>
           </w:docPartObj>
         </w:sdtPr>
-        <w:sdtEndPr/>
         <w:sdtContent>
           <w:p>
             <w:pPr>
@@ -19809,14 +20112,27 @@
             <w:r>
               <w:t xml:space="preserve"> of </w:t>
             </w:r>
-            <w:fldSimple w:instr=" NUMPAGES  ">
-              <w:r>
-                <w:rPr>
-                  <w:noProof/>
-                </w:rPr>
-                <w:t>2</w:t>
-              </w:r>
-            </w:fldSimple>
+            <w:r>
+              <w:fldChar w:fldCharType="begin"/>
+            </w:r>
+            <w:r>
+              <w:instrText xml:space="preserve"> NUMPAGES  </w:instrText>
+            </w:r>
+            <w:r>
+              <w:fldChar w:fldCharType="separate"/>
+            </w:r>
+            <w:r>
+              <w:rPr>
+                <w:noProof/>
+              </w:rPr>
+              <w:t>2</w:t>
+            </w:r>
+            <w:r>
+              <w:rPr>
+                <w:noProof/>
+              </w:rPr>
+              <w:fldChar w:fldCharType="end"/>
+            </w:r>
           </w:p>
         </w:sdtContent>
       </w:sdt>
@@ -23539,7 +23855,6 @@
   <w:style w:type="character" w:default="1" w:styleId="DefaultParagraphFont">
     <w:name w:val="Default Paragraph Font"/>
     <w:uiPriority w:val="1"/>
-    <w:semiHidden/>
     <w:unhideWhenUsed/>
   </w:style>
   <w:style w:type="table" w:default="1" w:styleId="TableNormal">

</xml_diff>

<commit_message>
added link to clone the project
</commit_message>
<xml_diff>
--- a/docs/RoughFYP.docx
+++ b/docs/RoughFYP.docx
@@ -307,14 +307,83 @@
         <w:pStyle w:val="Paragraph"/>
       </w:pPr>
       <w:r>
-        <w:t xml:space="preserve">I would like to thank my supervisor for helping me to complete my research. In additional I would like to thank my parents </w:t>
-      </w:r>
-      <w:r>
-        <w:t xml:space="preserve">and friends </w:t>
-      </w:r>
-      <w:r>
-        <w:t>for all their support during my time in university.</w:t>
-      </w:r>
+        <w:t>I would like to express my sincere gratitude to my supervisor,</w:t>
+      </w:r>
+      <w:r>
+        <w:t xml:space="preserve"> Brendan Watson</w:t>
+      </w:r>
+      <w:r>
+        <w:t>, for their invaluable guidance, patience, and insightful feedback throughout this research process. Their expertise and encouragement were instrumental in bringing this project to completion.</w:t>
+      </w:r>
+    </w:p>
+    <w:p>
+      <w:pPr>
+        <w:pStyle w:val="Paragraph"/>
+      </w:pPr>
+      <w:r>
+        <w:t>In addition, my heartfelt thanks go to my parents, and my friends for their unwavering support, understanding, and encouragement during my time at university, especially during the demanding phases of this research. Your belief in me has been a constant source of strength.</w:t>
+      </w:r>
+    </w:p>
+    <w:p>
+      <w:pPr>
+        <w:pStyle w:val="Paragraph"/>
+      </w:pPr>
+    </w:p>
+    <w:p>
+      <w:pPr>
+        <w:pStyle w:val="Heading1Numberless"/>
+        <w:rPr>
+          <w:rFonts w:ascii="Times New Roman" w:hAnsi="Times New Roman" w:cs="Times New Roman"/>
+        </w:rPr>
+      </w:pPr>
+      <w:r>
+        <w:rPr>
+          <w:rFonts w:ascii="Times New Roman" w:hAnsi="Times New Roman" w:cs="Times New Roman"/>
+        </w:rPr>
+        <w:lastRenderedPageBreak/>
+        <w:t>Ethical Declaration</w:t>
+      </w:r>
+    </w:p>
+    <w:p>
+      <w:pPr>
+        <w:pStyle w:val="Paragraph"/>
+      </w:pPr>
+      <w:r>
+        <w:t>I declare that this project and document is wholly my own work except where I have made explicit reference to the work of others. I have read the Department of Information Technology Final Year Project guidelines and relevant institutional regulations, and hereby declare that this document is in line with these requirements.</w:t>
+      </w:r>
+    </w:p>
+    <w:p>
+      <w:pPr>
+        <w:pStyle w:val="Paragraph"/>
+      </w:pPr>
+      <w:r>
+        <w:t>I have discussed, agreed, and complied with whatever confidentiality or anonymity terms of reference were deemed appropriate by those participating in the research and dealt appropriately with any other ethical matters arising, in line with the LIT Research Ethics Guidelines for Undergraduate and Taught Postgraduate Programmes policy document.</w:t>
+      </w:r>
+    </w:p>
+    <w:p>
+      <w:pPr>
+        <w:pStyle w:val="Paragraph"/>
+      </w:pPr>
+      <w:r>
+        <w:t>[</w:t>
+      </w:r>
+      <w:r>
+        <w:t>Steven Nolan</w:t>
+      </w:r>
+      <w:r>
+        <w:t>]                     [</w:t>
+      </w:r>
+      <w:r>
+        <w:t>30/04/2025</w:t>
+      </w:r>
+      <w:r>
+        <w:t>]</w:t>
+      </w:r>
+    </w:p>
+    <w:p>
+      <w:pPr>
+        <w:pStyle w:val="Paragraph"/>
+      </w:pPr>
     </w:p>
     <w:p>
       <w:pPr>
@@ -371,39 +440,7 @@
           <w:i w:val="0"/>
           <w:iCs w:val="0"/>
         </w:rPr>
-        <w:t xml:space="preserve">The platform utilizes web scraping techniques—leveraging Python libraries such as </w:t>
-      </w:r>
-      <w:proofErr w:type="spellStart"/>
-      <w:r>
-        <w:rPr>
-          <w:i w:val="0"/>
-          <w:iCs w:val="0"/>
-        </w:rPr>
-        <w:t>BeautifulSoup</w:t>
-      </w:r>
-      <w:proofErr w:type="spellEnd"/>
-      <w:r>
-        <w:rPr>
-          <w:i w:val="0"/>
-          <w:iCs w:val="0"/>
-        </w:rPr>
-        <w:t xml:space="preserve"> and Selenium—to gather live and historical data on matches, player performance, and league standings. Additionally, data visualization tools including Django, </w:t>
-      </w:r>
-      <w:proofErr w:type="spellStart"/>
-      <w:r>
-        <w:rPr>
-          <w:i w:val="0"/>
-          <w:iCs w:val="0"/>
-        </w:rPr>
-        <w:t>Plotly</w:t>
-      </w:r>
-      <w:proofErr w:type="spellEnd"/>
-      <w:r>
-        <w:rPr>
-          <w:i w:val="0"/>
-          <w:iCs w:val="0"/>
-        </w:rPr>
-        <w:t>, and Chart.js are employed to create an interactive dashboard, enabling users to explore match trends, player metrics, and predictive analytics. Ethical considerations in web scraping were central to this project, adhering to robots.txt directives and privacy standards.</w:t>
+        <w:t>The platform utilizes web scraping techniques—leveraging Python libraries such as BeautifulSoup and Selenium—to gather live and historical data on matches, player performance, and league standings. Additionally, data visualization tools including Django, Plotly, and Chart.js are employed to create an interactive dashboard, enabling users to explore match trends, player metrics, and predictive analytics. Ethical considerations in web scraping were central to this project, adhering to robots.txt directives and privacy standards.</w:t>
       </w:r>
     </w:p>
     <w:p>
@@ -10023,28 +10060,7 @@
         <w:rPr>
           <w:lang w:val="en-US"/>
         </w:rPr>
-        <w:t xml:space="preserve">The core aim of this platform is to empower users—coaches, players, analysts, and enthusiasts—with intuitive visualizations and detailed performance metrics, facilitating a deeper understanding of individual and team dynamics. The platform utilizes web scraping and API integration to gather rugby match data and player statistics. Data is processed and visualized using Python’s Django framework, along with libraries such as </w:t>
-      </w:r>
-      <w:proofErr w:type="spellStart"/>
-      <w:r>
-        <w:rPr>
-          <w:lang w:val="en-US"/>
-        </w:rPr>
-        <w:t>Plotly</w:t>
-      </w:r>
-      <w:proofErr w:type="spellEnd"/>
-      <w:r>
-        <w:rPr>
-          <w:lang w:val="en-US"/>
-        </w:rPr>
-        <w:t xml:space="preserve">, Matplotlib, and Chart.js. These tools allow users to explore trends, compare players, and </w:t>
-      </w:r>
-      <w:proofErr w:type="spellStart"/>
-      <w:r>
-        <w:rPr>
-          <w:lang w:val="en-US"/>
-        </w:rPr>
-        <w:t>analy</w:t>
+        <w:t>The core aim of this platform is to empower users—coaches, players, analysts, and enthusiasts—with intuitive visualizations and detailed performance metrics, facilitating a deeper understanding of individual and team dynamics. The platform utilizes web scraping and API integration to gather rugby match data and player statistics. Data is processed and visualized using Python’s Django framework, along with libraries such as Plotly, Matplotlib, and Chart.js. These tools allow users to explore trends, compare players, and analy</w:t>
       </w:r>
       <w:r>
         <w:rPr>
@@ -10056,14 +10072,7 @@
         <w:rPr>
           <w:lang w:val="en-US"/>
         </w:rPr>
-        <w:t>e</w:t>
-      </w:r>
-      <w:proofErr w:type="spellEnd"/>
-      <w:r>
-        <w:rPr>
-          <w:lang w:val="en-US"/>
-        </w:rPr>
-        <w:t xml:space="preserve"> match outcomes interactively.</w:t>
+        <w:t>e match outcomes interactively.</w:t>
       </w:r>
     </w:p>
     <w:p>
@@ -10765,49 +10774,7 @@
         <w:rPr>
           <w:lang w:val="en-US"/>
         </w:rPr>
-        <w:t xml:space="preserve">Several sports analytics platforms serve as benchmarks for this project, notably </w:t>
-      </w:r>
-      <w:proofErr w:type="spellStart"/>
-      <w:r>
-        <w:rPr>
-          <w:lang w:val="en-US"/>
-        </w:rPr>
-        <w:t>FotMob</w:t>
-      </w:r>
-      <w:proofErr w:type="spellEnd"/>
-      <w:r>
-        <w:rPr>
-          <w:lang w:val="en-US"/>
-        </w:rPr>
-        <w:t xml:space="preserve">, Ultimate Rugby, </w:t>
-      </w:r>
-      <w:proofErr w:type="spellStart"/>
-      <w:r>
-        <w:rPr>
-          <w:lang w:val="en-US"/>
-        </w:rPr>
-        <w:t>RugbyPass</w:t>
-      </w:r>
-      <w:proofErr w:type="spellEnd"/>
-      <w:r>
-        <w:rPr>
-          <w:lang w:val="en-US"/>
-        </w:rPr>
-        <w:t xml:space="preserve">, and </w:t>
-      </w:r>
-      <w:proofErr w:type="spellStart"/>
-      <w:r>
-        <w:rPr>
-          <w:lang w:val="en-US"/>
-        </w:rPr>
-        <w:t>Flashscore</w:t>
-      </w:r>
-      <w:proofErr w:type="spellEnd"/>
-      <w:r>
-        <w:rPr>
-          <w:lang w:val="en-US"/>
-        </w:rPr>
-        <w:t>.</w:t>
+        <w:t>Several sports analytics platforms serve as benchmarks for this project, notably FotMob, Ultimate Rugby, RugbyPass, and Flashscore.</w:t>
       </w:r>
     </w:p>
     <w:p>
@@ -10817,19 +10784,11 @@
           <w:lang w:val="en-US"/>
         </w:rPr>
       </w:pPr>
-      <w:proofErr w:type="spellStart"/>
-      <w:r>
-        <w:rPr>
-          <w:lang w:val="en-US"/>
-        </w:rPr>
-        <w:t>FotMob</w:t>
-      </w:r>
-      <w:proofErr w:type="spellEnd"/>
-      <w:r>
-        <w:rPr>
-          <w:lang w:val="en-US"/>
-        </w:rPr>
-        <w:t>, a soccer application, inspired the core user interface design and feature set. It aggregates player statistics, match data, and league tables, enabling users to view upcoming fixtures, lineups, and live stats at a glance.</w:t>
+      <w:r>
+        <w:rPr>
+          <w:lang w:val="en-US"/>
+        </w:rPr>
+        <w:t>FotMob, a soccer application, inspired the core user interface design and feature set. It aggregates player statistics, match data, and league tables, enabling users to view upcoming fixtures, lineups, and live stats at a glance.</w:t>
       </w:r>
     </w:p>
     <w:p>
@@ -10853,19 +10812,11 @@
           <w:lang w:val="en-US"/>
         </w:rPr>
       </w:pPr>
-      <w:proofErr w:type="spellStart"/>
-      <w:r>
-        <w:rPr>
-          <w:lang w:val="en-US"/>
-        </w:rPr>
-        <w:t>RugbyPass</w:t>
-      </w:r>
-      <w:proofErr w:type="spellEnd"/>
-      <w:r>
-        <w:rPr>
-          <w:lang w:val="en-US"/>
-        </w:rPr>
-        <w:t xml:space="preserve"> stands out for its graphical insights, including points flow, ruck speed, set play stats, and head-to-head comparisons, informing the development of similar visual elements in this project.</w:t>
+      <w:r>
+        <w:rPr>
+          <w:lang w:val="en-US"/>
+        </w:rPr>
+        <w:t>RugbyPass stands out for its graphical insights, including points flow, ruck speed, set play stats, and head-to-head comparisons, informing the development of similar visual elements in this project.</w:t>
       </w:r>
     </w:p>
     <w:p>
@@ -10875,19 +10826,11 @@
           <w:lang w:val="en-US"/>
         </w:rPr>
       </w:pPr>
-      <w:proofErr w:type="spellStart"/>
-      <w:r>
-        <w:rPr>
-          <w:lang w:val="en-US"/>
-        </w:rPr>
-        <w:t>Flashscore</w:t>
-      </w:r>
-      <w:proofErr w:type="spellEnd"/>
-      <w:r>
-        <w:rPr>
-          <w:lang w:val="en-US"/>
-        </w:rPr>
-        <w:t xml:space="preserve"> contributes historical data displays and player nationality insights, enhancing user engagement with global data perspectives.</w:t>
+      <w:r>
+        <w:rPr>
+          <w:lang w:val="en-US"/>
+        </w:rPr>
+        <w:t>Flashscore contributes historical data displays and player nationality insights, enhancing user engagement with global data perspectives.</w:t>
       </w:r>
     </w:p>
     <w:p>
@@ -10942,6 +10885,7 @@
           <w:id w:val="-1052070601"/>
           <w:citation/>
         </w:sdtPr>
+        <w:sdtEndPr/>
         <w:sdtContent>
           <w:r>
             <w:rPr>
@@ -11017,15 +10961,7 @@
         <w:pStyle w:val="Paragraph"/>
       </w:pPr>
       <w:r>
-        <w:t xml:space="preserve">Effective visual representation is crucial for transforming raw data into actionable insights within rugby analytics. This platform employs specific tools for this purpose: Django is utilized for backend data handling, complemented by the Pandas library for data manipulation. On the frontend, a suite of libraries including Chart.js, </w:t>
-      </w:r>
-      <w:proofErr w:type="spellStart"/>
-      <w:r>
-        <w:t>Plotly</w:t>
-      </w:r>
-      <w:proofErr w:type="spellEnd"/>
-      <w:r>
-        <w:t>, Matplotlib, and Seaborn are used to generate a range of interactive visualizations. Key visualization types implemented include:</w:t>
+        <w:t>Effective visual representation is crucial for transforming raw data into actionable insights within rugby analytics. This platform employs specific tools for this purpose: Django is utilized for backend data handling, complemented by the Pandas library for data manipulation. On the frontend, a suite of libraries including Chart.js, Plotly, Matplotlib, and Seaborn are used to generate a range of interactive visualizations. Key visualization types implemented include:</w:t>
       </w:r>
     </w:p>
     <w:p>
@@ -11105,6 +11041,7 @@
           <w:id w:val="1770811245"/>
           <w:citation/>
         </w:sdtPr>
+        <w:sdtEndPr/>
         <w:sdtContent>
           <w:r>
             <w:fldChar w:fldCharType="begin"/>
@@ -11154,6 +11091,7 @@
           <w:id w:val="516586197"/>
           <w:citation/>
         </w:sdtPr>
+        <w:sdtEndPr/>
         <w:sdtContent>
           <w:r>
             <w:fldChar w:fldCharType="begin"/>
@@ -11202,6 +11140,7 @@
           <w:id w:val="-450939696"/>
           <w:citation/>
         </w:sdtPr>
+        <w:sdtEndPr/>
         <w:sdtContent>
           <w:r>
             <w:fldChar w:fldCharType="begin"/>
@@ -11250,6 +11189,7 @@
           <w:id w:val="1528989701"/>
           <w:citation/>
         </w:sdtPr>
+        <w:sdtEndPr/>
         <w:sdtContent>
           <w:r>
             <w:fldChar w:fldCharType="begin"/>
@@ -11309,6 +11249,7 @@
           <w:id w:val="-295989175"/>
           <w:citation/>
         </w:sdtPr>
+        <w:sdtEndPr/>
         <w:sdtContent>
           <w:r>
             <w:fldChar w:fldCharType="begin"/>
@@ -11403,77 +11344,7 @@
         <w:rPr>
           <w:lang w:val="en-US"/>
         </w:rPr>
-        <w:t xml:space="preserve">This chapter reviewed the landscape of sports analytics, highlighting the specific need and opportunity for a dedicated rugby platform. Analysis of benchmark applications informed the project's scope, emphasizing data visualization and ethical practices. The core technical approach relies on carefully managed web scraping and APIs for data collection, alongside a suite of visualization tools (e.g., Chart.js, </w:t>
-      </w:r>
-      <w:proofErr w:type="spellStart"/>
-      <w:r>
-        <w:rPr>
-          <w:lang w:val="en-US"/>
-        </w:rPr>
-        <w:t>Plotly</w:t>
-      </w:r>
-      <w:proofErr w:type="spellEnd"/>
-      <w:r>
-        <w:rPr>
-          <w:lang w:val="en-US"/>
-        </w:rPr>
-        <w:t xml:space="preserve">) to generate actionable insights. Adherence to ethical scraping standards (Densmore, 2017; Zachary Gold &amp; Mark </w:t>
-      </w:r>
-      <w:proofErr w:type="spellStart"/>
-      <w:r>
-        <w:rPr>
-          <w:lang w:val="en-US"/>
-        </w:rPr>
-        <w:t>Latonero</w:t>
-      </w:r>
-      <w:proofErr w:type="spellEnd"/>
-      <w:r>
-        <w:rPr>
-          <w:lang w:val="en-US"/>
-        </w:rPr>
-        <w:t xml:space="preserve">, 2018; </w:t>
-      </w:r>
-      <w:proofErr w:type="spellStart"/>
-      <w:r>
-        <w:rPr>
-          <w:lang w:val="en-US"/>
-        </w:rPr>
-        <w:t>Khder</w:t>
-      </w:r>
-      <w:proofErr w:type="spellEnd"/>
-      <w:r>
-        <w:rPr>
-          <w:lang w:val="en-US"/>
-        </w:rPr>
-        <w:t xml:space="preserve">, 2021; Ali Hussain Ahmad &amp; Gafar Zen </w:t>
-      </w:r>
-      <w:proofErr w:type="spellStart"/>
-      <w:r>
-        <w:rPr>
-          <w:lang w:val="en-US"/>
-        </w:rPr>
-        <w:t>Alabdeen</w:t>
-      </w:r>
-      <w:proofErr w:type="spellEnd"/>
-      <w:r>
-        <w:rPr>
-          <w:lang w:val="en-US"/>
-        </w:rPr>
-        <w:t xml:space="preserve"> </w:t>
-      </w:r>
-      <w:proofErr w:type="spellStart"/>
-      <w:r>
-        <w:rPr>
-          <w:lang w:val="en-US"/>
-        </w:rPr>
-        <w:t>Salh</w:t>
-      </w:r>
-      <w:proofErr w:type="spellEnd"/>
-      <w:r>
-        <w:rPr>
-          <w:lang w:val="en-US"/>
-        </w:rPr>
-        <w:t xml:space="preserve"> Hassan, 2024) is foundational. While machine learning integration is a future goal, this review confirms the project's basis in current best practices and its potential to contribute valuable analytical capabilities to the rugby domain, providing a solid foundation for the work described in subsequent chapters</w:t>
+        <w:t>This chapter reviewed the landscape of sports analytics, highlighting the specific need and opportunity for a dedicated rugby platform. Analysis of benchmark applications informed the project's scope, emphasizing data visualization and ethical practices. The core technical approach relies on carefully managed web scraping and APIs for data collection, alongside a suite of visualization tools (e.g., Chart.js, Plotly) to generate actionable insights. Adherence to ethical scraping standards (Densmore, 2017; Zachary Gold &amp; Mark Latonero, 2018; Khder, 2021; Ali Hussain Ahmad &amp; Gafar Zen Alabdeen Salh Hassan, 2024) is foundational. While machine learning integration is a future goal, this review confirms the project's basis in current best practices and its potential to contribute valuable analytical capabilities to the rugby domain, providing a solid foundation for the work described in subsequent chapters</w:t>
       </w:r>
       <w:r>
         <w:rPr>
@@ -12050,15 +11921,7 @@
         <w:pStyle w:val="Paragraph"/>
       </w:pPr>
       <w:r>
-        <w:t>Web Scraping: Familiarity with Python libraries (</w:t>
-      </w:r>
-      <w:proofErr w:type="spellStart"/>
-      <w:r>
-        <w:t>BeautifulSoup</w:t>
-      </w:r>
-      <w:proofErr w:type="spellEnd"/>
-      <w:r>
-        <w:t>, Selenium).</w:t>
+        <w:t>Web Scraping: Familiarity with Python libraries (BeautifulSoup, Selenium).</w:t>
       </w:r>
     </w:p>
     <w:p>
@@ -12074,15 +11937,7 @@
         <w:pStyle w:val="Paragraph"/>
       </w:pPr>
       <w:r>
-        <w:t xml:space="preserve">Data Visualization: Proficiency with </w:t>
-      </w:r>
-      <w:proofErr w:type="spellStart"/>
-      <w:r>
-        <w:t>Plotly</w:t>
-      </w:r>
-      <w:proofErr w:type="spellEnd"/>
-      <w:r>
-        <w:t>, Chart.js, and Django templating.</w:t>
+        <w:t>Data Visualization: Proficiency with Plotly, Chart.js, and Django templating.</w:t>
       </w:r>
     </w:p>
     <w:p>
@@ -12154,21 +12009,7 @@
         <w:rPr>
           <w:lang w:val="en-US"/>
         </w:rPr>
-        <w:t xml:space="preserve">Visualization: Matplotlib, </w:t>
-      </w:r>
-      <w:proofErr w:type="spellStart"/>
-      <w:r>
-        <w:rPr>
-          <w:lang w:val="en-US"/>
-        </w:rPr>
-        <w:t>Plotly</w:t>
-      </w:r>
-      <w:proofErr w:type="spellEnd"/>
-      <w:r>
-        <w:rPr>
-          <w:lang w:val="en-US"/>
-        </w:rPr>
-        <w:t>, Chart.js.</w:t>
+        <w:t>Visualization: Matplotlib, Plotly, Chart.js.</w:t>
       </w:r>
     </w:p>
     <w:p>
@@ -12182,21 +12023,7 @@
         <w:rPr>
           <w:lang w:val="en-US"/>
         </w:rPr>
-        <w:t xml:space="preserve">Machine Learning: scikit-learn for basic models; TensorFlow or </w:t>
-      </w:r>
-      <w:proofErr w:type="spellStart"/>
-      <w:r>
-        <w:rPr>
-          <w:lang w:val="en-US"/>
-        </w:rPr>
-        <w:t>PyTorch</w:t>
-      </w:r>
-      <w:proofErr w:type="spellEnd"/>
-      <w:r>
-        <w:rPr>
-          <w:lang w:val="en-US"/>
-        </w:rPr>
-        <w:t xml:space="preserve"> for future development.</w:t>
+        <w:t>Machine Learning: scikit-learn for basic models; TensorFlow or PyTorch for future development.</w:t>
       </w:r>
     </w:p>
     <w:p>
@@ -12312,24 +12139,14 @@
       <w:r>
         <w:t xml:space="preserve">Figure </w:t>
       </w:r>
-      <w:r>
-        <w:fldChar w:fldCharType="begin"/>
-      </w:r>
-      <w:r>
-        <w:instrText xml:space="preserve"> SEQ Figure \* ARABIC </w:instrText>
-      </w:r>
-      <w:r>
-        <w:fldChar w:fldCharType="separate"/>
-      </w:r>
-      <w:r>
-        <w:rPr>
-          <w:noProof/>
-        </w:rPr>
-        <w:t>1</w:t>
-      </w:r>
-      <w:r>
-        <w:fldChar w:fldCharType="end"/>
-      </w:r>
+      <w:fldSimple w:instr=" SEQ Figure \* ARABIC ">
+        <w:r>
+          <w:rPr>
+            <w:noProof/>
+          </w:rPr>
+          <w:t>1</w:t>
+        </w:r>
+      </w:fldSimple>
       <w:r>
         <w:t xml:space="preserve"> </w:t>
       </w:r>
@@ -12409,6 +12226,9 @@
         <w:keepNext/>
       </w:pPr>
       <w:r>
+        <w:rPr>
+          <w:noProof/>
+        </w:rPr>
         <w:drawing>
           <wp:inline distT="0" distB="0" distL="0" distR="0" wp14:anchorId="4578D266" wp14:editId="2C281CE6">
             <wp:extent cx="5579745" cy="3969385"/>
@@ -12454,24 +12274,14 @@
       <w:r>
         <w:t xml:space="preserve">Figure </w:t>
       </w:r>
-      <w:r>
-        <w:fldChar w:fldCharType="begin"/>
-      </w:r>
-      <w:r>
-        <w:instrText xml:space="preserve"> SEQ Figure \* ARABIC </w:instrText>
-      </w:r>
-      <w:r>
-        <w:fldChar w:fldCharType="separate"/>
-      </w:r>
-      <w:r>
-        <w:rPr>
-          <w:noProof/>
-        </w:rPr>
-        <w:t>2</w:t>
-      </w:r>
-      <w:r>
-        <w:fldChar w:fldCharType="end"/>
-      </w:r>
+      <w:fldSimple w:instr=" SEQ Figure \* ARABIC ">
+        <w:r>
+          <w:rPr>
+            <w:noProof/>
+          </w:rPr>
+          <w:t>2</w:t>
+        </w:r>
+      </w:fldSimple>
       <w:r>
         <w:t xml:space="preserve"> </w:t>
       </w:r>
@@ -12551,35 +12361,7 @@
         <w:rPr>
           <w:lang w:val="en-US"/>
         </w:rPr>
-        <w:t xml:space="preserve">User-friendly design inspired by </w:t>
-      </w:r>
-      <w:proofErr w:type="spellStart"/>
-      <w:r>
-        <w:rPr>
-          <w:lang w:val="en-US"/>
-        </w:rPr>
-        <w:t>FotMob</w:t>
-      </w:r>
-      <w:proofErr w:type="spellEnd"/>
-      <w:r>
-        <w:rPr>
-          <w:lang w:val="en-US"/>
-        </w:rPr>
-        <w:t xml:space="preserve"> and </w:t>
-      </w:r>
-      <w:proofErr w:type="spellStart"/>
-      <w:r>
-        <w:rPr>
-          <w:lang w:val="en-US"/>
-        </w:rPr>
-        <w:t>RugbyPass</w:t>
-      </w:r>
-      <w:proofErr w:type="spellEnd"/>
-      <w:r>
-        <w:rPr>
-          <w:lang w:val="en-US"/>
-        </w:rPr>
-        <w:t xml:space="preserve"> interfaces.</w:t>
+        <w:t>User-friendly design inspired by FotMob and RugbyPass interfaces.</w:t>
       </w:r>
     </w:p>
     <w:p>
@@ -12602,6 +12384,9 @@
         <w:keepNext/>
       </w:pPr>
       <w:r>
+        <w:rPr>
+          <w:noProof/>
+        </w:rPr>
         <w:lastRenderedPageBreak/>
         <w:drawing>
           <wp:inline distT="0" distB="0" distL="0" distR="0" wp14:anchorId="0DF405BA" wp14:editId="12BDC133">
@@ -12648,24 +12433,14 @@
       <w:r>
         <w:t xml:space="preserve">Figure </w:t>
       </w:r>
-      <w:r>
-        <w:fldChar w:fldCharType="begin"/>
-      </w:r>
-      <w:r>
-        <w:instrText xml:space="preserve"> SEQ Figure \* ARABIC </w:instrText>
-      </w:r>
-      <w:r>
-        <w:fldChar w:fldCharType="separate"/>
-      </w:r>
-      <w:r>
-        <w:rPr>
-          <w:noProof/>
-        </w:rPr>
-        <w:t>3</w:t>
-      </w:r>
-      <w:r>
-        <w:fldChar w:fldCharType="end"/>
-      </w:r>
+      <w:fldSimple w:instr=" SEQ Figure \* ARABIC ">
+        <w:r>
+          <w:rPr>
+            <w:noProof/>
+          </w:rPr>
+          <w:t>3</w:t>
+        </w:r>
+      </w:fldSimple>
       <w:r>
         <w:t xml:space="preserve"> </w:t>
       </w:r>
@@ -12755,6 +12530,9 @@
         <w:keepNext/>
       </w:pPr>
       <w:r>
+        <w:rPr>
+          <w:noProof/>
+        </w:rPr>
         <w:lastRenderedPageBreak/>
         <w:drawing>
           <wp:inline distT="0" distB="0" distL="0" distR="0" wp14:anchorId="755A747F" wp14:editId="3138C00E">
@@ -12801,24 +12579,14 @@
       <w:r>
         <w:t xml:space="preserve">Figure </w:t>
       </w:r>
-      <w:r>
-        <w:fldChar w:fldCharType="begin"/>
-      </w:r>
-      <w:r>
-        <w:instrText xml:space="preserve"> SEQ Figure \* ARABIC </w:instrText>
-      </w:r>
-      <w:r>
-        <w:fldChar w:fldCharType="separate"/>
-      </w:r>
-      <w:r>
-        <w:rPr>
-          <w:noProof/>
-        </w:rPr>
-        <w:t>4</w:t>
-      </w:r>
-      <w:r>
-        <w:fldChar w:fldCharType="end"/>
-      </w:r>
+      <w:fldSimple w:instr=" SEQ Figure \* ARABIC ">
+        <w:r>
+          <w:rPr>
+            <w:noProof/>
+          </w:rPr>
+          <w:t>4</w:t>
+        </w:r>
+      </w:fldSimple>
       <w:r>
         <w:t xml:space="preserve"> </w:t>
       </w:r>
@@ -13012,24 +12780,14 @@
                             <w:r>
                               <w:t xml:space="preserve">Figure </w:t>
                             </w:r>
-                            <w:r>
-                              <w:fldChar w:fldCharType="begin"/>
-                            </w:r>
-                            <w:r>
-                              <w:instrText xml:space="preserve"> SEQ Figure \* ARABIC </w:instrText>
-                            </w:r>
-                            <w:r>
-                              <w:fldChar w:fldCharType="separate"/>
-                            </w:r>
-                            <w:r>
-                              <w:rPr>
-                                <w:noProof/>
-                              </w:rPr>
-                              <w:t>5</w:t>
-                            </w:r>
-                            <w:r>
-                              <w:fldChar w:fldCharType="end"/>
-                            </w:r>
+                            <w:fldSimple w:instr=" SEQ Figure \* ARABIC ">
+                              <w:r>
+                                <w:rPr>
+                                  <w:noProof/>
+                                </w:rPr>
+                                <w:t>5</w:t>
+                              </w:r>
+                            </w:fldSimple>
                             <w:r>
                               <w:t xml:space="preserve"> </w:t>
                             </w:r>
@@ -13104,6 +12862,9 @@
         </mc:AlternateContent>
       </w:r>
       <w:r>
+        <w:rPr>
+          <w:noProof/>
+        </w:rPr>
         <w:drawing>
           <wp:anchor distT="0" distB="0" distL="114300" distR="114300" simplePos="0" relativeHeight="251658240" behindDoc="0" locked="0" layoutInCell="1" allowOverlap="1" wp14:anchorId="2F52CB4A" wp14:editId="1289BC19">
             <wp:simplePos x="0" y="0"/>
@@ -13338,21 +13099,7 @@
         <w:rPr>
           <w:lang w:val="en-US"/>
         </w:rPr>
-        <w:t xml:space="preserve">Browser &amp; Testing Tools: Chrome </w:t>
-      </w:r>
-      <w:proofErr w:type="spellStart"/>
-      <w:r>
-        <w:rPr>
-          <w:lang w:val="en-US"/>
-        </w:rPr>
-        <w:t>DevTools</w:t>
-      </w:r>
-      <w:proofErr w:type="spellEnd"/>
-      <w:r>
-        <w:rPr>
-          <w:lang w:val="en-US"/>
-        </w:rPr>
-        <w:t xml:space="preserve"> (for debugging and inspection) and Selenium WebDriver (for testing dynamic content interaction)</w:t>
+        <w:t>Browser &amp; Testing Tools: Chrome DevTools (for debugging and inspection) and Selenium WebDriver (for testing dynamic content interaction)</w:t>
       </w:r>
       <w:r>
         <w:rPr>
@@ -13407,15 +13154,7 @@
       </w:pPr>
       <w:r>
         <w:lastRenderedPageBreak/>
-        <w:t xml:space="preserve">Web Scraping: </w:t>
-      </w:r>
-      <w:proofErr w:type="spellStart"/>
-      <w:r>
-        <w:t>BeautifulSoup</w:t>
-      </w:r>
-      <w:proofErr w:type="spellEnd"/>
-      <w:r>
-        <w:t xml:space="preserve"> (static HTML), Selenium (dynamic JS content), Requests/Playwright (experimental).</w:t>
+        <w:t>Web Scraping: BeautifulSoup (static HTML), Selenium (dynamic JS content), Requests/Playwright (experimental).</w:t>
       </w:r>
     </w:p>
     <w:p>
@@ -13431,15 +13170,7 @@
         <w:pStyle w:val="BulletItemsLast"/>
       </w:pPr>
       <w:r>
-        <w:t xml:space="preserve">Visualization: Matplotlib, </w:t>
-      </w:r>
-      <w:proofErr w:type="spellStart"/>
-      <w:r>
-        <w:t>Plotly</w:t>
-      </w:r>
-      <w:proofErr w:type="spellEnd"/>
-      <w:r>
-        <w:t>, Seaborn, Chart.js.</w:t>
+        <w:t>Visualization: Matplotlib, Plotly, Seaborn, Chart.js.</w:t>
       </w:r>
     </w:p>
     <w:p>
@@ -13447,15 +13178,7 @@
         <w:pStyle w:val="BulletItemsLast"/>
       </w:pPr>
       <w:r>
-        <w:t xml:space="preserve">Dependencies: pip (Python/backend), </w:t>
-      </w:r>
-      <w:proofErr w:type="spellStart"/>
-      <w:r>
-        <w:t>npm</w:t>
-      </w:r>
-      <w:proofErr w:type="spellEnd"/>
-      <w:r>
-        <w:t xml:space="preserve"> (Node.js/frontend).</w:t>
+        <w:t>Dependencies: pip (Python/backend), npm (Node.js/frontend).</w:t>
       </w:r>
     </w:p>
     <w:p>
@@ -13463,15 +13186,7 @@
         <w:pStyle w:val="BulletItemsLast"/>
       </w:pPr>
       <w:r>
-        <w:t>Others: Django ORM, CORS Headers, Axios (frontend HTTP), python-</w:t>
-      </w:r>
-      <w:proofErr w:type="spellStart"/>
-      <w:r>
-        <w:t>dotenv</w:t>
-      </w:r>
-      <w:proofErr w:type="spellEnd"/>
-      <w:r>
-        <w:t xml:space="preserve"> (config)</w:t>
+        <w:t>Others: Django ORM, CORS Headers, Axios (frontend HTTP), python-dotenv (config)</w:t>
       </w:r>
       <w:r>
         <w:t>.</w:t>
@@ -13571,15 +13286,7 @@
         <w:pStyle w:val="Paragraph"/>
       </w:pPr>
       <w:r>
-        <w:t xml:space="preserve">Match and player data were gathered from multiple public, rugby-specific websites. Python libraries, primarily </w:t>
-      </w:r>
-      <w:proofErr w:type="spellStart"/>
-      <w:r>
-        <w:t>BeautifulSoup</w:t>
-      </w:r>
-      <w:proofErr w:type="spellEnd"/>
-      <w:r>
-        <w:t xml:space="preserve"> (for static content) and Selenium (for dynamic, JavaScript-rendered content), were employed for this task. The targeted data included:</w:t>
+        <w:t>Match and player data were gathered from multiple public, rugby-specific websites. Python libraries, primarily BeautifulSoup (for static content) and Selenium (for dynamic, JavaScript-rendered content), were employed for this task. The targeted data included:</w:t>
       </w:r>
     </w:p>
     <w:p>
@@ -14253,23 +13960,7 @@
         <w:pStyle w:val="Paragraph"/>
       </w:pPr>
       <w:r>
-        <w:t xml:space="preserve">This chapter detailed the successful implementation of the rugby analytics platform, transforming the design concepts into a functional prototype. Through the coordinated use of Django (backend), React (frontend), and various data handling libraries (Pandas, </w:t>
-      </w:r>
-      <w:proofErr w:type="spellStart"/>
-      <w:r>
-        <w:t>BeautifulSoup</w:t>
-      </w:r>
-      <w:proofErr w:type="spellEnd"/>
-      <w:r>
-        <w:t xml:space="preserve">, Selenium), a system capable of ethically scraping, processing, integrating weather data, storing, and visualizing rugby statistics was constructed. Key features, including interactive match insights, player profiles, and team comparisons, were realized using tools like </w:t>
-      </w:r>
-      <w:proofErr w:type="spellStart"/>
-      <w:r>
-        <w:t>Plotly</w:t>
-      </w:r>
-      <w:proofErr w:type="spellEnd"/>
-      <w:r>
-        <w:t xml:space="preserve"> and Chart.js. Challenges related to data consistency, dynamic web content, performance, and visualization clarity were systematically addressed. Crucially, the implementation adhered strictly to the ethical guidelines established earlier. This process has resulted in a tangible, locally deployable prototype built on a scalable, decoupled architecture, providing a solid foundation for the evaluation phase and future enhancements such as machine learning integration and broader deployment strategies</w:t>
+        <w:t>This chapter detailed the successful implementation of the rugby analytics platform, transforming the design concepts into a functional prototype. Through the coordinated use of Django (backend), React (frontend), and various data handling libraries (Pandas, BeautifulSoup, Selenium), a system capable of ethically scraping, processing, integrating weather data, storing, and visualizing rugby statistics was constructed. Key features, including interactive match insights, player profiles, and team comparisons, were realized using tools like Plotly and Chart.js. Challenges related to data consistency, dynamic web content, performance, and visualization clarity were systematically addressed. Crucially, the implementation adhered strictly to the ethical guidelines established earlier. This process has resulted in a tangible, locally deployable prototype built on a scalable, decoupled architecture, providing a solid foundation for the evaluation phase and future enhancements such as machine learning integration and broader deployment strategies</w:t>
       </w:r>
       <w:r>
         <w:t>.</w:t>
@@ -17371,15 +17062,7 @@
         <w:jc w:val="left"/>
       </w:pPr>
       <w:r>
-        <w:t xml:space="preserve">Tools Used: Django’s built-in test framework, </w:t>
-      </w:r>
-      <w:proofErr w:type="spellStart"/>
-      <w:r>
-        <w:t>pytest</w:t>
-      </w:r>
-      <w:proofErr w:type="spellEnd"/>
-      <w:r>
-        <w:t>.</w:t>
+        <w:t>Tools Used: Django’s built-in test framework, pytest.</w:t>
       </w:r>
     </w:p>
     <w:p>
@@ -18043,15 +17726,7 @@
         <w:pStyle w:val="BulletItemsLast"/>
       </w:pPr>
       <w:r>
-        <w:t>API Response Checks: Both automated tests (</w:t>
-      </w:r>
-      <w:proofErr w:type="spellStart"/>
-      <w:r>
-        <w:t>APIClient</w:t>
-      </w:r>
-      <w:proofErr w:type="spellEnd"/>
-      <w:r>
-        <w:t>) and manual inspection (e.g., via browser dev tools or Postman) verified that API endpoints returned expected data structures and accurate values.</w:t>
+        <w:t>API Response Checks: Both automated tests (APIClient) and manual inspection (e.g., via browser dev tools or Postman) verified that API endpoints returned expected data structures and accurate values.</w:t>
       </w:r>
     </w:p>
     <w:p>
@@ -18242,23 +17917,7 @@
         <w:pStyle w:val="BulletItemsLast"/>
       </w:pPr>
       <w:r>
-        <w:t xml:space="preserve">Django models were created for Teams, Players, Matches, </w:t>
-      </w:r>
-      <w:proofErr w:type="spellStart"/>
-      <w:r>
-        <w:t>PlayerMatchStats</w:t>
-      </w:r>
-      <w:proofErr w:type="spellEnd"/>
-      <w:r>
-        <w:t xml:space="preserve">, and </w:t>
-      </w:r>
-      <w:proofErr w:type="spellStart"/>
-      <w:r>
-        <w:t>TeamStandings</w:t>
-      </w:r>
-      <w:proofErr w:type="spellEnd"/>
-      <w:r>
-        <w:t>.</w:t>
+        <w:t>Django models were created for Teams, Players, Matches, PlayerMatchStats, and TeamStandings.</w:t>
       </w:r>
     </w:p>
     <w:p>
@@ -18330,13 +17989,7 @@
         <w:pStyle w:val="Paragraph"/>
       </w:pPr>
       <w:r>
-        <w:t>Initial plans to integrate machine learning models for match outcome prediction</w:t>
-      </w:r>
-      <w:r>
-        <w:t xml:space="preserve"> and starting player prediction</w:t>
-      </w:r>
-      <w:r>
-        <w:t xml:space="preserve"> were deferred.</w:t>
+        <w:t>Initial plans to integrate machine learning models for match outcome prediction and starting player prediction were deferred.</w:t>
       </w:r>
     </w:p>
     <w:p>
@@ -18517,13 +18170,8 @@
       <w:pPr>
         <w:pStyle w:val="BulletItemsLast"/>
       </w:pPr>
-      <w:proofErr w:type="spellStart"/>
-      <w:r>
-        <w:t>TeamMatchStat</w:t>
-      </w:r>
-      <w:proofErr w:type="spellEnd"/>
-      <w:r>
-        <w:t xml:space="preserve"> entries aggregated key performance metrics like tackles, turnovers, and scrums.</w:t>
+      <w:r>
+        <w:t>TeamMatchStat entries aggregated key performance metrics like tackles, turnovers, and scrums.</w:t>
       </w:r>
     </w:p>
     <w:p>
@@ -18640,15 +18288,7 @@
         <w:pStyle w:val="BulletItemsLast"/>
       </w:pPr>
       <w:r>
-        <w:t xml:space="preserve">Player: Linked to </w:t>
-      </w:r>
-      <w:proofErr w:type="spellStart"/>
-      <w:r>
-        <w:t>PlayerMatchStat</w:t>
-      </w:r>
-      <w:proofErr w:type="spellEnd"/>
-      <w:r>
-        <w:t xml:space="preserve"> and their associated team (club).</w:t>
+        <w:t>Player: Linked to PlayerMatchStat and their associated team (club).</w:t>
       </w:r>
     </w:p>
     <w:p>
@@ -18900,10 +18540,7 @@
         <w:pStyle w:val="Paragraph"/>
       </w:pPr>
       <w:r>
-        <w:t>Additionally, testing revealed areas where data coverage or frontend responsiveness could be improved</w:t>
-      </w:r>
-      <w:r>
-        <w:t xml:space="preserve"> although I added ca</w:t>
+        <w:t>Additionally, testing revealed areas where data coverage or frontend responsiveness could be improved although I added ca</w:t>
       </w:r>
       <w:r>
         <w:t>shing the initial load could be improved</w:t>
@@ -19014,15 +18651,7 @@
         <w:ind w:left="357"/>
       </w:pPr>
       <w:r>
-        <w:t xml:space="preserve">To ensure scalability and legality, partnerships with official data providers (e.g. </w:t>
-      </w:r>
-      <w:proofErr w:type="spellStart"/>
-      <w:r>
-        <w:t>Opta</w:t>
-      </w:r>
-      <w:proofErr w:type="spellEnd"/>
-      <w:r>
-        <w:t xml:space="preserve"> or URC) would provide structured, real-time match data, enabling advanced features like live dashboards.</w:t>
+        <w:t>To ensure scalability and legality, partnerships with official data providers (e.g. Opta or URC) would provide structured, real-time match data, enabling advanced features like live dashboards.</w:t>
       </w:r>
     </w:p>
     <w:p>
@@ -19214,6 +18843,7 @@
           <w:docPartUnique/>
         </w:docPartObj>
       </w:sdtPr>
+      <w:sdtEndPr/>
       <w:sdtContent>
         <w:p>
           <w:pPr>
@@ -19228,6 +18858,7 @@
             <w:id w:val="-1334527684"/>
             <w:bibliography/>
           </w:sdtPr>
+          <w:sdtEndPr/>
           <w:sdtContent>
             <w:p>
               <w:pPr>
@@ -19544,21 +19175,7 @@
         <w:rPr>
           <w:lang w:val="en-GB"/>
         </w:rPr>
-        <w:t xml:space="preserve"> using libraries like matplotlib, </w:t>
-      </w:r>
-      <w:proofErr w:type="spellStart"/>
-      <w:r>
-        <w:rPr>
-          <w:lang w:val="en-GB"/>
-        </w:rPr>
-        <w:t>Plotly</w:t>
-      </w:r>
-      <w:proofErr w:type="spellEnd"/>
-      <w:r>
-        <w:rPr>
-          <w:lang w:val="en-GB"/>
-        </w:rPr>
-        <w:t>, or Seaborn in Django, save them as images, and then:</w:t>
+        <w:t xml:space="preserve"> using libraries like matplotlib, Plotly, or Seaborn in Django, save them as images, and then:</w:t>
       </w:r>
     </w:p>
     <w:p>
@@ -19896,21 +19513,7 @@
         <w:rPr>
           <w:lang w:val="en-GB"/>
         </w:rPr>
-        <w:t xml:space="preserve"> Easy to change styling, </w:t>
-      </w:r>
-      <w:proofErr w:type="spellStart"/>
-      <w:r>
-        <w:rPr>
-          <w:lang w:val="en-GB"/>
-        </w:rPr>
-        <w:t>colors</w:t>
-      </w:r>
-      <w:proofErr w:type="spellEnd"/>
-      <w:r>
-        <w:rPr>
-          <w:lang w:val="en-GB"/>
-        </w:rPr>
-        <w:t>, responsiveness</w:t>
+        <w:t xml:space="preserve"> Easy to change styling, colors, responsiveness</w:t>
       </w:r>
     </w:p>
     <w:p>
@@ -19995,21 +19598,7 @@
         <w:rPr>
           <w:rFonts w:ascii="Times New Roman" w:hAnsi="Times New Roman"/>
         </w:rPr>
-        <w:t xml:space="preserve"> the effectiveness of scrapping the </w:t>
-      </w:r>
-      <w:proofErr w:type="spellStart"/>
-      <w:r>
-        <w:rPr>
-          <w:rFonts w:ascii="Times New Roman" w:hAnsi="Times New Roman"/>
-        </w:rPr>
-        <w:t>challeanges</w:t>
-      </w:r>
-      <w:proofErr w:type="spellEnd"/>
-      <w:r>
-        <w:rPr>
-          <w:rFonts w:ascii="Times New Roman" w:hAnsi="Times New Roman"/>
-        </w:rPr>
-        <w:t xml:space="preserve"> </w:t>
+        <w:t xml:space="preserve"> the effectiveness of scrapping the challeanges </w:t>
       </w:r>
       <w:r>
         <w:rPr>
@@ -20064,6 +19653,7 @@
         <w:docPartUnique/>
       </w:docPartObj>
     </w:sdtPr>
+    <w:sdtEndPr/>
     <w:sdtContent>
       <w:sdt>
         <w:sdtPr>
@@ -20073,6 +19663,7 @@
             <w:docPartUnique/>
           </w:docPartObj>
         </w:sdtPr>
+        <w:sdtEndPr/>
         <w:sdtContent>
           <w:p>
             <w:pPr>
@@ -20112,27 +19703,14 @@
             <w:r>
               <w:t xml:space="preserve"> of </w:t>
             </w:r>
-            <w:r>
-              <w:fldChar w:fldCharType="begin"/>
-            </w:r>
-            <w:r>
-              <w:instrText xml:space="preserve"> NUMPAGES  </w:instrText>
-            </w:r>
-            <w:r>
-              <w:fldChar w:fldCharType="separate"/>
-            </w:r>
-            <w:r>
-              <w:rPr>
-                <w:noProof/>
-              </w:rPr>
-              <w:t>2</w:t>
-            </w:r>
-            <w:r>
-              <w:rPr>
-                <w:noProof/>
-              </w:rPr>
-              <w:fldChar w:fldCharType="end"/>
-            </w:r>
+            <w:fldSimple w:instr=" NUMPAGES  ">
+              <w:r>
+                <w:rPr>
+                  <w:noProof/>
+                </w:rPr>
+                <w:t>2</w:t>
+              </w:r>
+            </w:fldSimple>
           </w:p>
         </w:sdtContent>
       </w:sdt>

</xml_diff>